<commit_message>
Post meeting with KH. Created a 2 layer baseline model, ran on colab. Updates to important notebooks to predict and report on test set, not validation set. Reran 3 layer NN on colab. Started Research notes in word doc
</commit_message>
<xml_diff>
--- a/A2 Research.docx
+++ b/A2 Research.docx
@@ -37,15 +37,7 @@
     </w:p>
     <w:p>
       <w:r>
-        <w:t xml:space="preserve">Technique to train using both labelled data </w:t>
-      </w:r>
-      <w:proofErr w:type="gramStart"/>
-      <w:r>
-        <w:t>and also</w:t>
-      </w:r>
-      <w:proofErr w:type="gramEnd"/>
-      <w:r>
-        <w:t xml:space="preserve"> unlabelled data.</w:t>
+        <w:t>Technique to train using both labelled data and also unlabelled data.</w:t>
       </w:r>
     </w:p>
     <w:p>
@@ -96,15 +88,7 @@
         </w:numPr>
       </w:pPr>
       <w:r>
-        <w:t xml:space="preserve">This is where you predict on some or </w:t>
-      </w:r>
-      <w:proofErr w:type="gramStart"/>
-      <w:r>
-        <w:t>all of</w:t>
-      </w:r>
-      <w:proofErr w:type="gramEnd"/>
-      <w:r>
-        <w:t xml:space="preserve"> the unlabelled data. </w:t>
+        <w:t xml:space="preserve">This is where you predict on some or all of the unlabelled data. </w:t>
       </w:r>
     </w:p>
     <w:p>
@@ -128,13 +112,8 @@
         </w:numPr>
       </w:pPr>
       <w:r>
-        <w:t xml:space="preserve">Find the most confident of the predictions, for example greater than 80% </w:t>
-      </w:r>
-      <w:proofErr w:type="gramStart"/>
-      <w:r>
-        <w:t>confidence</w:t>
-      </w:r>
-      <w:proofErr w:type="gramEnd"/>
+        <w:t>Find the most confident of the predictions, for example greater than 80% confidence</w:t>
+      </w:r>
     </w:p>
     <w:p>
       <w:pPr>
@@ -157,13 +136,8 @@
         </w:numPr>
       </w:pPr>
       <w:r>
-        <w:t xml:space="preserve">Then, train a second model, based on both the labelled and most confident predicted </w:t>
-      </w:r>
-      <w:proofErr w:type="gramStart"/>
-      <w:r>
-        <w:t>data</w:t>
-      </w:r>
-      <w:proofErr w:type="gramEnd"/>
+        <w:t>Then, train a second model, based on both the labelled and most confident predicted data</w:t>
+      </w:r>
     </w:p>
     <w:p>
       <w:pPr>
@@ -229,28 +203,537 @@
           <w:b/>
           <w:bCs/>
         </w:rPr>
-        <w:t>Co-training</w:t>
-      </w:r>
-      <w:r>
-        <w:rPr>
-          <w:b/>
-          <w:bCs/>
-        </w:rPr>
+        <w:t xml:space="preserve">Co-training. </w:t>
+      </w:r>
+      <w:r>
+        <w:t>Haven’t read yet into the details but apparently it’s about training two individual classifiers based on two views of the data</w:t>
+      </w:r>
+    </w:p>
+    <w:p>
+      <w:r>
+        <w:br w:type="page"/>
+      </w:r>
+    </w:p>
+    <w:p>
+      <w:pPr>
+        <w:pStyle w:val="Heading1"/>
+      </w:pPr>
+      <w:r>
+        <w:lastRenderedPageBreak/>
+        <w:t>Research Findings</w:t>
+      </w:r>
+      <w:r>
+        <w:t xml:space="preserve"> and Report Guide</w:t>
+      </w:r>
+    </w:p>
+    <w:p/>
+    <w:p>
+      <w:pPr>
+        <w:pStyle w:val="ListParagraph"/>
+        <w:numPr>
+          <w:ilvl w:val="0"/>
+          <w:numId w:val="2"/>
+        </w:numPr>
+      </w:pPr>
+      <w:r>
+        <w:t xml:space="preserve">Evaluation Metrics </w:t>
+      </w:r>
+    </w:p>
+    <w:p>
+      <w:pPr>
+        <w:pStyle w:val="ListParagraph"/>
+        <w:numPr>
+          <w:ilvl w:val="1"/>
+          <w:numId w:val="2"/>
+        </w:numPr>
+      </w:pPr>
+      <w:r>
+        <w:t>IsCancerous, use F1 Score</w:t>
+      </w:r>
+    </w:p>
+    <w:p>
+      <w:pPr>
+        <w:pStyle w:val="ListParagraph"/>
+        <w:numPr>
+          <w:ilvl w:val="1"/>
+          <w:numId w:val="2"/>
+        </w:numPr>
+      </w:pPr>
+      <w:r>
+        <w:t>CellType, use Accuracy</w:t>
+      </w:r>
+    </w:p>
+    <w:p>
+      <w:pPr>
+        <w:pStyle w:val="ListParagraph"/>
+        <w:numPr>
+          <w:ilvl w:val="0"/>
+          <w:numId w:val="2"/>
+        </w:numPr>
+      </w:pPr>
+      <w:r>
+        <w:t>Basic Decision Tree model was generated in file 04, but results were not good. Best not to consider as a Base line Model</w:t>
+      </w:r>
+    </w:p>
+    <w:p>
+      <w:pPr>
+        <w:pStyle w:val="ListParagraph"/>
+        <w:numPr>
+          <w:ilvl w:val="0"/>
+          <w:numId w:val="2"/>
+        </w:numPr>
+      </w:pPr>
+      <w:r>
+        <w:t xml:space="preserve">PyTorch </w:t>
+      </w:r>
+      <w:r>
+        <w:t>Baseline Model 2</w:t>
+      </w:r>
+      <w:r>
+        <w:t xml:space="preserve"> Layer Fully Connected Neural Network in File 0</w:t>
+      </w:r>
+      <w:r>
+        <w:t>5c</w:t>
+      </w:r>
+      <w:r>
         <w:t xml:space="preserve">. </w:t>
       </w:r>
-      <w:r>
-        <w:t xml:space="preserve">Haven’t read yet into the details but </w:t>
-      </w:r>
-      <w:proofErr w:type="gramStart"/>
-      <w:r>
-        <w:t>apparently</w:t>
-      </w:r>
-      <w:proofErr w:type="gramEnd"/>
-      <w:r>
-        <w:t xml:space="preserve"> it’s about training two individual classifiers based on two views of the data</w:t>
-      </w:r>
-    </w:p>
-    <w:p/>
+    </w:p>
+    <w:p>
+      <w:pPr>
+        <w:pStyle w:val="ListParagraph"/>
+        <w:numPr>
+          <w:ilvl w:val="1"/>
+          <w:numId w:val="2"/>
+        </w:numPr>
+      </w:pPr>
+      <w:r>
+        <w:t>No Image Preprocessing to grey scale has been done</w:t>
+      </w:r>
+    </w:p>
+    <w:p>
+      <w:pPr>
+        <w:pStyle w:val="ListParagraph"/>
+        <w:numPr>
+          <w:ilvl w:val="1"/>
+          <w:numId w:val="2"/>
+        </w:numPr>
+      </w:pPr>
+      <w:r>
+        <w:t>Results: IsCancerous</w:t>
+      </w:r>
+    </w:p>
+    <w:p>
+      <w:pPr>
+        <w:pStyle w:val="ListParagraph"/>
+        <w:numPr>
+          <w:ilvl w:val="2"/>
+          <w:numId w:val="2"/>
+        </w:numPr>
+      </w:pPr>
+      <w:r>
+        <w:t xml:space="preserve">Training </w:t>
+      </w:r>
+      <w:r>
+        <w:t>Accuracy:</w:t>
+      </w:r>
+      <w:r>
+        <w:t xml:space="preserve"> 0.9</w:t>
+      </w:r>
+      <w:r>
+        <w:t>61</w:t>
+      </w:r>
+    </w:p>
+    <w:p>
+      <w:pPr>
+        <w:pStyle w:val="ListParagraph"/>
+        <w:numPr>
+          <w:ilvl w:val="2"/>
+          <w:numId w:val="2"/>
+        </w:numPr>
+      </w:pPr>
+      <w:r>
+        <w:t xml:space="preserve">Training </w:t>
+      </w:r>
+      <w:r>
+        <w:t>F1 Score</w:t>
+      </w:r>
+      <w:r>
+        <w:t xml:space="preserve"> </w:t>
+      </w:r>
+      <w:r>
+        <w:t>0.945</w:t>
+      </w:r>
+    </w:p>
+    <w:p>
+      <w:pPr>
+        <w:pStyle w:val="ListParagraph"/>
+        <w:numPr>
+          <w:ilvl w:val="2"/>
+          <w:numId w:val="2"/>
+        </w:numPr>
+      </w:pPr>
+      <w:r>
+        <w:t xml:space="preserve">Test Accuracy: </w:t>
+      </w:r>
+      <w:r>
+        <w:t>0.873</w:t>
+      </w:r>
+    </w:p>
+    <w:p>
+      <w:pPr>
+        <w:pStyle w:val="ListParagraph"/>
+        <w:numPr>
+          <w:ilvl w:val="2"/>
+          <w:numId w:val="2"/>
+        </w:numPr>
+      </w:pPr>
+      <w:r>
+        <w:t>Test F1 Score: 0.894</w:t>
+      </w:r>
+    </w:p>
+    <w:p>
+      <w:pPr>
+        <w:pStyle w:val="ListParagraph"/>
+        <w:numPr>
+          <w:ilvl w:val="1"/>
+          <w:numId w:val="2"/>
+        </w:numPr>
+      </w:pPr>
+      <w:r>
+        <w:t>Results: CellType</w:t>
+      </w:r>
+    </w:p>
+    <w:p>
+      <w:pPr>
+        <w:pStyle w:val="ListParagraph"/>
+        <w:numPr>
+          <w:ilvl w:val="2"/>
+          <w:numId w:val="2"/>
+        </w:numPr>
+      </w:pPr>
+      <w:r>
+        <w:t xml:space="preserve">Training Accuracy: </w:t>
+      </w:r>
+      <w:r>
+        <w:t>0.867</w:t>
+      </w:r>
+    </w:p>
+    <w:p>
+      <w:pPr>
+        <w:pStyle w:val="ListParagraph"/>
+        <w:numPr>
+          <w:ilvl w:val="2"/>
+          <w:numId w:val="2"/>
+        </w:numPr>
+      </w:pPr>
+      <w:r>
+        <w:t xml:space="preserve">Test Accuracy: </w:t>
+      </w:r>
+      <w:r>
+        <w:t>0.79</w:t>
+      </w:r>
+    </w:p>
+    <w:p>
+      <w:pPr>
+        <w:pStyle w:val="ListParagraph"/>
+        <w:numPr>
+          <w:ilvl w:val="0"/>
+          <w:numId w:val="2"/>
+        </w:numPr>
+      </w:pPr>
+      <w:r>
+        <w:t xml:space="preserve">Tensorflow Base model was created, in Assignment2 notebook. </w:t>
+      </w:r>
+    </w:p>
+    <w:p>
+      <w:pPr>
+        <w:pStyle w:val="ListParagraph"/>
+        <w:numPr>
+          <w:ilvl w:val="1"/>
+          <w:numId w:val="2"/>
+        </w:numPr>
+      </w:pPr>
+      <w:r>
+        <w:t>Image Preprocessing applied, converted to greyscale</w:t>
+      </w:r>
+    </w:p>
+    <w:p>
+      <w:pPr>
+        <w:pStyle w:val="ListParagraph"/>
+        <w:numPr>
+          <w:ilvl w:val="1"/>
+          <w:numId w:val="2"/>
+        </w:numPr>
+      </w:pPr>
+      <w:r>
+        <w:t>2 Layers</w:t>
+      </w:r>
+    </w:p>
+    <w:p>
+      <w:pPr>
+        <w:pStyle w:val="ListParagraph"/>
+        <w:numPr>
+          <w:ilvl w:val="1"/>
+          <w:numId w:val="2"/>
+        </w:numPr>
+      </w:pPr>
+      <w:r>
+        <w:t>Results: IsCancerous</w:t>
+      </w:r>
+    </w:p>
+    <w:p>
+      <w:pPr>
+        <w:pStyle w:val="ListParagraph"/>
+        <w:numPr>
+          <w:ilvl w:val="2"/>
+          <w:numId w:val="2"/>
+        </w:numPr>
+      </w:pPr>
+      <w:r>
+        <w:t>Training Accuracy 89%</w:t>
+      </w:r>
+    </w:p>
+    <w:p>
+      <w:pPr>
+        <w:pStyle w:val="ListParagraph"/>
+        <w:numPr>
+          <w:ilvl w:val="2"/>
+          <w:numId w:val="2"/>
+        </w:numPr>
+      </w:pPr>
+      <w:r>
+        <w:t>Test Accuracy: 82%</w:t>
+      </w:r>
+    </w:p>
+    <w:p>
+      <w:pPr>
+        <w:pStyle w:val="ListParagraph"/>
+        <w:numPr>
+          <w:ilvl w:val="1"/>
+          <w:numId w:val="2"/>
+        </w:numPr>
+      </w:pPr>
+      <w:r>
+        <w:t>Results: CellType</w:t>
+      </w:r>
+    </w:p>
+    <w:p>
+      <w:pPr>
+        <w:pStyle w:val="ListParagraph"/>
+        <w:numPr>
+          <w:ilvl w:val="2"/>
+          <w:numId w:val="2"/>
+        </w:numPr>
+      </w:pPr>
+      <w:r>
+        <w:t>Training Accuracy: 76%</w:t>
+      </w:r>
+    </w:p>
+    <w:p>
+      <w:pPr>
+        <w:pStyle w:val="ListParagraph"/>
+        <w:numPr>
+          <w:ilvl w:val="2"/>
+          <w:numId w:val="2"/>
+        </w:numPr>
+      </w:pPr>
+      <w:r>
+        <w:t>Test Accuracy: 70%</w:t>
+      </w:r>
+    </w:p>
+    <w:p>
+      <w:pPr>
+        <w:pStyle w:val="ListParagraph"/>
+        <w:numPr>
+          <w:ilvl w:val="0"/>
+          <w:numId w:val="2"/>
+        </w:numPr>
+      </w:pPr>
+      <w:r>
+        <w:t xml:space="preserve">PyTorch 3 Layer Fully Connected Neural Network in File 06. </w:t>
+      </w:r>
+    </w:p>
+    <w:p>
+      <w:pPr>
+        <w:pStyle w:val="ListParagraph"/>
+        <w:numPr>
+          <w:ilvl w:val="1"/>
+          <w:numId w:val="2"/>
+        </w:numPr>
+      </w:pPr>
+      <w:r>
+        <w:t>No Image Preprocessing to grey scale has been done</w:t>
+      </w:r>
+    </w:p>
+    <w:p>
+      <w:pPr>
+        <w:pStyle w:val="ListParagraph"/>
+        <w:numPr>
+          <w:ilvl w:val="1"/>
+          <w:numId w:val="2"/>
+        </w:numPr>
+      </w:pPr>
+      <w:r>
+        <w:t>Results: IsCancerous</w:t>
+      </w:r>
+    </w:p>
+    <w:p>
+      <w:pPr>
+        <w:pStyle w:val="ListParagraph"/>
+        <w:numPr>
+          <w:ilvl w:val="2"/>
+          <w:numId w:val="2"/>
+        </w:numPr>
+      </w:pPr>
+      <w:r>
+        <w:t>Training Accuracy: 0.9</w:t>
+      </w:r>
+      <w:r>
+        <w:t>55</w:t>
+      </w:r>
+    </w:p>
+    <w:p>
+      <w:pPr>
+        <w:pStyle w:val="ListParagraph"/>
+        <w:numPr>
+          <w:ilvl w:val="2"/>
+          <w:numId w:val="2"/>
+        </w:numPr>
+      </w:pPr>
+      <w:r>
+        <w:t>Training F1 Score 0.9</w:t>
+      </w:r>
+      <w:r>
+        <w:t>36</w:t>
+      </w:r>
+    </w:p>
+    <w:p>
+      <w:pPr>
+        <w:pStyle w:val="ListParagraph"/>
+        <w:numPr>
+          <w:ilvl w:val="2"/>
+          <w:numId w:val="2"/>
+        </w:numPr>
+      </w:pPr>
+      <w:r>
+        <w:t>Test Accuracy: 0.</w:t>
+      </w:r>
+      <w:r>
+        <w:t>863</w:t>
+      </w:r>
+    </w:p>
+    <w:p>
+      <w:pPr>
+        <w:pStyle w:val="ListParagraph"/>
+        <w:numPr>
+          <w:ilvl w:val="2"/>
+          <w:numId w:val="2"/>
+        </w:numPr>
+      </w:pPr>
+      <w:r>
+        <w:t>Test F1 Score: 0.8</w:t>
+      </w:r>
+      <w:r>
+        <w:t>84</w:t>
+      </w:r>
+    </w:p>
+    <w:p>
+      <w:pPr>
+        <w:pStyle w:val="ListParagraph"/>
+        <w:numPr>
+          <w:ilvl w:val="1"/>
+          <w:numId w:val="2"/>
+        </w:numPr>
+      </w:pPr>
+      <w:r>
+        <w:t>Results: CellType</w:t>
+      </w:r>
+    </w:p>
+    <w:p>
+      <w:pPr>
+        <w:pStyle w:val="ListParagraph"/>
+        <w:numPr>
+          <w:ilvl w:val="2"/>
+          <w:numId w:val="2"/>
+        </w:numPr>
+      </w:pPr>
+      <w:r>
+        <w:t xml:space="preserve">Training Accuracy: </w:t>
+      </w:r>
+      <w:r>
+        <w:t>0.</w:t>
+      </w:r>
+      <w:r>
+        <w:t>883</w:t>
+      </w:r>
+    </w:p>
+    <w:p>
+      <w:pPr>
+        <w:pStyle w:val="ListParagraph"/>
+        <w:numPr>
+          <w:ilvl w:val="2"/>
+          <w:numId w:val="2"/>
+        </w:numPr>
+      </w:pPr>
+      <w:r>
+        <w:t xml:space="preserve">Test Accuracy: </w:t>
+      </w:r>
+      <w:r>
+        <w:t>0.7</w:t>
+      </w:r>
+      <w:r>
+        <w:t>84</w:t>
+      </w:r>
+    </w:p>
+    <w:p>
+      <w:pPr>
+        <w:pStyle w:val="ListParagraph"/>
+        <w:numPr>
+          <w:ilvl w:val="0"/>
+          <w:numId w:val="2"/>
+        </w:numPr>
+      </w:pPr>
+      <w:r>
+        <w:t>Experimented with More layers in files 07 and 08</w:t>
+      </w:r>
+    </w:p>
+    <w:p>
+      <w:pPr>
+        <w:pStyle w:val="ListParagraph"/>
+        <w:numPr>
+          <w:ilvl w:val="0"/>
+          <w:numId w:val="2"/>
+        </w:numPr>
+      </w:pPr>
+      <w:r>
+        <w:t>Tuned Learning Rate in file 09</w:t>
+      </w:r>
+    </w:p>
+    <w:p>
+      <w:pPr>
+        <w:pStyle w:val="ListParagraph"/>
+        <w:numPr>
+          <w:ilvl w:val="1"/>
+          <w:numId w:val="2"/>
+        </w:numPr>
+      </w:pPr>
+      <w:r>
+        <w:t>Picked 0.0001 as best learning rate</w:t>
+      </w:r>
+    </w:p>
+    <w:p>
+      <w:pPr>
+        <w:pStyle w:val="ListParagraph"/>
+        <w:numPr>
+          <w:ilvl w:val="1"/>
+          <w:numId w:val="2"/>
+        </w:numPr>
+      </w:pPr>
+      <w:r>
+        <w:t xml:space="preserve">0.00003 has slightly better results in experiments, but was very slow, not worth the time tradeoff </w:t>
+      </w:r>
+    </w:p>
     <w:sectPr>
       <w:pgSz w:w="11906" w:h="16838"/>
       <w:pgMar w:top="720" w:right="720" w:bottom="720" w:left="720" w:header="708" w:footer="708" w:gutter="0"/>
@@ -352,8 +835,123 @@
       </w:pPr>
     </w:lvl>
   </w:abstractNum>
+  <w:abstractNum w:abstractNumId="1" w15:restartNumberingAfterBreak="0">
+    <w:nsid w:val="6F5552FE"/>
+    <w:multiLevelType w:val="hybridMultilevel"/>
+    <w:tmpl w:val="AA7868B6"/>
+    <w:lvl w:ilvl="0" w:tplc="0C2089B0">
+      <w:numFmt w:val="bullet"/>
+      <w:lvlText w:val="-"/>
+      <w:lvlJc w:val="left"/>
+      <w:pPr>
+        <w:ind w:left="720" w:hanging="360"/>
+      </w:pPr>
+      <w:rPr>
+        <w:rFonts w:ascii="Calibri" w:eastAsiaTheme="minorHAnsi" w:hAnsi="Calibri" w:cs="Calibri" w:hint="default"/>
+      </w:rPr>
+    </w:lvl>
+    <w:lvl w:ilvl="1" w:tplc="0C090003">
+      <w:start w:val="1"/>
+      <w:numFmt w:val="bullet"/>
+      <w:lvlText w:val="o"/>
+      <w:lvlJc w:val="left"/>
+      <w:pPr>
+        <w:ind w:left="1440" w:hanging="360"/>
+      </w:pPr>
+      <w:rPr>
+        <w:rFonts w:ascii="Courier New" w:hAnsi="Courier New" w:cs="Courier New" w:hint="default"/>
+      </w:rPr>
+    </w:lvl>
+    <w:lvl w:ilvl="2" w:tplc="0C090005">
+      <w:start w:val="1"/>
+      <w:numFmt w:val="bullet"/>
+      <w:lvlText w:val=""/>
+      <w:lvlJc w:val="left"/>
+      <w:pPr>
+        <w:ind w:left="2160" w:hanging="360"/>
+      </w:pPr>
+      <w:rPr>
+        <w:rFonts w:ascii="Wingdings" w:hAnsi="Wingdings" w:hint="default"/>
+      </w:rPr>
+    </w:lvl>
+    <w:lvl w:ilvl="3" w:tplc="0C090001" w:tentative="1">
+      <w:start w:val="1"/>
+      <w:numFmt w:val="bullet"/>
+      <w:lvlText w:val=""/>
+      <w:lvlJc w:val="left"/>
+      <w:pPr>
+        <w:ind w:left="2880" w:hanging="360"/>
+      </w:pPr>
+      <w:rPr>
+        <w:rFonts w:ascii="Symbol" w:hAnsi="Symbol" w:hint="default"/>
+      </w:rPr>
+    </w:lvl>
+    <w:lvl w:ilvl="4" w:tplc="0C090003" w:tentative="1">
+      <w:start w:val="1"/>
+      <w:numFmt w:val="bullet"/>
+      <w:lvlText w:val="o"/>
+      <w:lvlJc w:val="left"/>
+      <w:pPr>
+        <w:ind w:left="3600" w:hanging="360"/>
+      </w:pPr>
+      <w:rPr>
+        <w:rFonts w:ascii="Courier New" w:hAnsi="Courier New" w:cs="Courier New" w:hint="default"/>
+      </w:rPr>
+    </w:lvl>
+    <w:lvl w:ilvl="5" w:tplc="0C090005" w:tentative="1">
+      <w:start w:val="1"/>
+      <w:numFmt w:val="bullet"/>
+      <w:lvlText w:val=""/>
+      <w:lvlJc w:val="left"/>
+      <w:pPr>
+        <w:ind w:left="4320" w:hanging="360"/>
+      </w:pPr>
+      <w:rPr>
+        <w:rFonts w:ascii="Wingdings" w:hAnsi="Wingdings" w:hint="default"/>
+      </w:rPr>
+    </w:lvl>
+    <w:lvl w:ilvl="6" w:tplc="0C090001" w:tentative="1">
+      <w:start w:val="1"/>
+      <w:numFmt w:val="bullet"/>
+      <w:lvlText w:val=""/>
+      <w:lvlJc w:val="left"/>
+      <w:pPr>
+        <w:ind w:left="5040" w:hanging="360"/>
+      </w:pPr>
+      <w:rPr>
+        <w:rFonts w:ascii="Symbol" w:hAnsi="Symbol" w:hint="default"/>
+      </w:rPr>
+    </w:lvl>
+    <w:lvl w:ilvl="7" w:tplc="0C090003" w:tentative="1">
+      <w:start w:val="1"/>
+      <w:numFmt w:val="bullet"/>
+      <w:lvlText w:val="o"/>
+      <w:lvlJc w:val="left"/>
+      <w:pPr>
+        <w:ind w:left="5760" w:hanging="360"/>
+      </w:pPr>
+      <w:rPr>
+        <w:rFonts w:ascii="Courier New" w:hAnsi="Courier New" w:cs="Courier New" w:hint="default"/>
+      </w:rPr>
+    </w:lvl>
+    <w:lvl w:ilvl="8" w:tplc="0C090005" w:tentative="1">
+      <w:start w:val="1"/>
+      <w:numFmt w:val="bullet"/>
+      <w:lvlText w:val=""/>
+      <w:lvlJc w:val="left"/>
+      <w:pPr>
+        <w:ind w:left="6480" w:hanging="360"/>
+      </w:pPr>
+      <w:rPr>
+        <w:rFonts w:ascii="Wingdings" w:hAnsi="Wingdings" w:hint="default"/>
+      </w:rPr>
+    </w:lvl>
+  </w:abstractNum>
   <w:num w:numId="1" w16cid:durableId="928659133">
     <w:abstractNumId w:val="0"/>
+  </w:num>
+  <w:num w:numId="2" w16cid:durableId="84612630">
+    <w:abstractNumId w:val="1"/>
   </w:num>
 </w:numbering>
 </file>

</xml_diff>

<commit_message>
Implemented code for full data, including semi-supervised for cell type, which is currently running. Updated the Research doc with a big summary of experiments so far, to review and discuss
</commit_message>
<xml_diff>
--- a/A2 Research.docx
+++ b/A2 Research.docx
@@ -37,7 +37,15 @@
     </w:p>
     <w:p>
       <w:r>
-        <w:t>Technique to train using both labelled data and also unlabelled data.</w:t>
+        <w:t xml:space="preserve">Technique to train using both labelled data </w:t>
+      </w:r>
+      <w:proofErr w:type="gramStart"/>
+      <w:r>
+        <w:t>and also</w:t>
+      </w:r>
+      <w:proofErr w:type="gramEnd"/>
+      <w:r>
+        <w:t xml:space="preserve"> unlabelled data.</w:t>
       </w:r>
     </w:p>
     <w:p>
@@ -88,7 +96,15 @@
         </w:numPr>
       </w:pPr>
       <w:r>
-        <w:t xml:space="preserve">This is where you predict on some or all of the unlabelled data. </w:t>
+        <w:t xml:space="preserve">This is where you predict on some or </w:t>
+      </w:r>
+      <w:proofErr w:type="gramStart"/>
+      <w:r>
+        <w:t>all of</w:t>
+      </w:r>
+      <w:proofErr w:type="gramEnd"/>
+      <w:r>
+        <w:t xml:space="preserve"> the unlabelled data. </w:t>
       </w:r>
     </w:p>
     <w:p>
@@ -112,8 +128,13 @@
         </w:numPr>
       </w:pPr>
       <w:r>
-        <w:t>Find the most confident of the predictions, for example greater than 80% confidence</w:t>
-      </w:r>
+        <w:t xml:space="preserve">Find the most confident of the predictions, for example greater than 80% </w:t>
+      </w:r>
+      <w:proofErr w:type="gramStart"/>
+      <w:r>
+        <w:t>confidence</w:t>
+      </w:r>
+      <w:proofErr w:type="gramEnd"/>
     </w:p>
     <w:p>
       <w:pPr>
@@ -136,8 +157,13 @@
         </w:numPr>
       </w:pPr>
       <w:r>
-        <w:t>Then, train a second model, based on both the labelled and most confident predicted data</w:t>
-      </w:r>
+        <w:t xml:space="preserve">Then, train a second model, based on both the labelled and most confident predicted </w:t>
+      </w:r>
+      <w:proofErr w:type="gramStart"/>
+      <w:r>
+        <w:t>data</w:t>
+      </w:r>
+      <w:proofErr w:type="gramEnd"/>
     </w:p>
     <w:p>
       <w:pPr>
@@ -206,7 +232,15 @@
         <w:t xml:space="preserve">Co-training. </w:t>
       </w:r>
       <w:r>
-        <w:t>Haven’t read yet into the details but apparently it’s about training two individual classifiers based on two views of the data</w:t>
+        <w:t xml:space="preserve">Haven’t read yet into the details but </w:t>
+      </w:r>
+      <w:proofErr w:type="gramStart"/>
+      <w:r>
+        <w:t>apparently</w:t>
+      </w:r>
+      <w:proofErr w:type="gramEnd"/>
+      <w:r>
+        <w:t xml:space="preserve"> it’s about training two individual classifiers based on two views of the data</w:t>
       </w:r>
     </w:p>
     <w:p>
@@ -247,21 +281,36 @@
           <w:numId w:val="2"/>
         </w:numPr>
       </w:pPr>
-      <w:r>
-        <w:t>IsCancerous, use F1 Score</w:t>
-      </w:r>
-    </w:p>
-    <w:p>
-      <w:pPr>
-        <w:pStyle w:val="ListParagraph"/>
-        <w:numPr>
-          <w:ilvl w:val="1"/>
-          <w:numId w:val="2"/>
-        </w:numPr>
-      </w:pPr>
-      <w:r>
-        <w:t>CellType, use Accuracy</w:t>
-      </w:r>
+      <w:proofErr w:type="spellStart"/>
+      <w:r>
+        <w:t>IsCancerous</w:t>
+      </w:r>
+      <w:proofErr w:type="spellEnd"/>
+      <w:r>
+        <w:t>, use F1 Score</w:t>
+      </w:r>
+    </w:p>
+    <w:p>
+      <w:pPr>
+        <w:pStyle w:val="ListParagraph"/>
+        <w:numPr>
+          <w:ilvl w:val="1"/>
+          <w:numId w:val="2"/>
+        </w:numPr>
+      </w:pPr>
+      <w:proofErr w:type="spellStart"/>
+      <w:r>
+        <w:t>CellType</w:t>
+      </w:r>
+      <w:proofErr w:type="spellEnd"/>
+      <w:r>
+        <w:t xml:space="preserve">, use </w:t>
+      </w:r>
+      <w:proofErr w:type="gramStart"/>
+      <w:r>
+        <w:t>Accuracy</w:t>
+      </w:r>
+      <w:proofErr w:type="gramEnd"/>
     </w:p>
     <w:p>
       <w:pPr>
@@ -284,155 +333,1505 @@
         </w:numPr>
       </w:pPr>
       <w:r>
-        <w:t xml:space="preserve">PyTorch </w:t>
-      </w:r>
-      <w:r>
-        <w:t>Baseline Model 2</w:t>
-      </w:r>
-      <w:r>
-        <w:t xml:space="preserve"> Layer Fully Connected Neural Network in File 0</w:t>
-      </w:r>
-      <w:r>
-        <w:t>5c</w:t>
-      </w:r>
-      <w:r>
-        <w:t xml:space="preserve">. </w:t>
-      </w:r>
-    </w:p>
-    <w:p>
-      <w:pPr>
-        <w:pStyle w:val="ListParagraph"/>
-        <w:numPr>
-          <w:ilvl w:val="1"/>
-          <w:numId w:val="2"/>
-        </w:numPr>
-      </w:pPr>
-      <w:r>
-        <w:t>No Image Preprocessing to grey scale has been done</w:t>
-      </w:r>
-    </w:p>
-    <w:p>
-      <w:pPr>
-        <w:pStyle w:val="ListParagraph"/>
-        <w:numPr>
-          <w:ilvl w:val="1"/>
-          <w:numId w:val="2"/>
-        </w:numPr>
-      </w:pPr>
-      <w:r>
-        <w:t>Results: IsCancerous</w:t>
-      </w:r>
-    </w:p>
-    <w:p>
-      <w:pPr>
-        <w:pStyle w:val="ListParagraph"/>
-        <w:numPr>
-          <w:ilvl w:val="2"/>
-          <w:numId w:val="2"/>
-        </w:numPr>
-      </w:pPr>
-      <w:r>
-        <w:t xml:space="preserve">Training </w:t>
-      </w:r>
-      <w:r>
-        <w:t>Accuracy:</w:t>
-      </w:r>
-      <w:r>
-        <w:t xml:space="preserve"> 0.9</w:t>
-      </w:r>
-      <w:r>
-        <w:t>61</w:t>
-      </w:r>
-    </w:p>
-    <w:p>
-      <w:pPr>
-        <w:pStyle w:val="ListParagraph"/>
-        <w:numPr>
-          <w:ilvl w:val="2"/>
-          <w:numId w:val="2"/>
-        </w:numPr>
-      </w:pPr>
-      <w:r>
-        <w:t xml:space="preserve">Training </w:t>
-      </w:r>
-      <w:r>
-        <w:t>F1 Score</w:t>
-      </w:r>
+        <w:t xml:space="preserve">PyTorch Baseline Model 2 Layer Fully Connected Neural Network in File 05c. </w:t>
+      </w:r>
+    </w:p>
+    <w:p>
+      <w:pPr>
+        <w:pStyle w:val="ListParagraph"/>
+        <w:numPr>
+          <w:ilvl w:val="1"/>
+          <w:numId w:val="2"/>
+        </w:numPr>
+      </w:pPr>
+      <w:r>
+        <w:t xml:space="preserve">No Image </w:t>
+      </w:r>
+      <w:proofErr w:type="spellStart"/>
+      <w:r>
+        <w:t>Preprocessing</w:t>
+      </w:r>
+      <w:proofErr w:type="spellEnd"/>
+      <w:r>
+        <w:t xml:space="preserve"> to grey scale has been </w:t>
+      </w:r>
+      <w:proofErr w:type="gramStart"/>
+      <w:r>
+        <w:t>done</w:t>
+      </w:r>
+      <w:proofErr w:type="gramEnd"/>
+    </w:p>
+    <w:p>
+      <w:pPr>
+        <w:pStyle w:val="ListParagraph"/>
+        <w:numPr>
+          <w:ilvl w:val="1"/>
+          <w:numId w:val="2"/>
+        </w:numPr>
+      </w:pPr>
+      <w:r>
+        <w:t xml:space="preserve">Results: </w:t>
+      </w:r>
+      <w:proofErr w:type="spellStart"/>
+      <w:r>
+        <w:t>IsCancerous</w:t>
+      </w:r>
+      <w:proofErr w:type="spellEnd"/>
+    </w:p>
+    <w:p>
+      <w:pPr>
+        <w:pStyle w:val="ListParagraph"/>
+        <w:numPr>
+          <w:ilvl w:val="2"/>
+          <w:numId w:val="2"/>
+        </w:numPr>
+      </w:pPr>
+      <w:r>
+        <w:t>Training Accuracy: 0.961</w:t>
+      </w:r>
+    </w:p>
+    <w:p>
+      <w:pPr>
+        <w:pStyle w:val="ListParagraph"/>
+        <w:numPr>
+          <w:ilvl w:val="2"/>
+          <w:numId w:val="2"/>
+        </w:numPr>
+      </w:pPr>
+      <w:r>
+        <w:t>Training F1 Score 0.945</w:t>
+      </w:r>
+    </w:p>
+    <w:p>
+      <w:pPr>
+        <w:pStyle w:val="ListParagraph"/>
+        <w:numPr>
+          <w:ilvl w:val="2"/>
+          <w:numId w:val="2"/>
+        </w:numPr>
+      </w:pPr>
+      <w:r>
+        <w:t>Test Accuracy: 0.873</w:t>
+      </w:r>
+    </w:p>
+    <w:p>
+      <w:pPr>
+        <w:pStyle w:val="ListParagraph"/>
+        <w:numPr>
+          <w:ilvl w:val="2"/>
+          <w:numId w:val="2"/>
+        </w:numPr>
+        <w:rPr>
+          <w:b/>
+          <w:bCs/>
+        </w:rPr>
+      </w:pPr>
+      <w:r>
+        <w:rPr>
+          <w:b/>
+          <w:bCs/>
+        </w:rPr>
+        <w:t>Test F1 Score: 0.894</w:t>
+      </w:r>
+    </w:p>
+    <w:p>
+      <w:pPr>
+        <w:pStyle w:val="ListParagraph"/>
+        <w:numPr>
+          <w:ilvl w:val="1"/>
+          <w:numId w:val="2"/>
+        </w:numPr>
+      </w:pPr>
+      <w:r>
+        <w:t xml:space="preserve">Results: </w:t>
+      </w:r>
+      <w:proofErr w:type="spellStart"/>
+      <w:r>
+        <w:t>CellType</w:t>
+      </w:r>
+      <w:proofErr w:type="spellEnd"/>
+    </w:p>
+    <w:p>
+      <w:pPr>
+        <w:pStyle w:val="ListParagraph"/>
+        <w:numPr>
+          <w:ilvl w:val="2"/>
+          <w:numId w:val="2"/>
+        </w:numPr>
+      </w:pPr>
+      <w:r>
+        <w:t>Training Accuracy: 0.867</w:t>
+      </w:r>
+    </w:p>
+    <w:p>
+      <w:pPr>
+        <w:pStyle w:val="ListParagraph"/>
+        <w:numPr>
+          <w:ilvl w:val="2"/>
+          <w:numId w:val="2"/>
+        </w:numPr>
+        <w:rPr>
+          <w:b/>
+          <w:bCs/>
+        </w:rPr>
+      </w:pPr>
+      <w:r>
+        <w:rPr>
+          <w:b/>
+          <w:bCs/>
+        </w:rPr>
+        <w:t>Test Accuracy: 0.79</w:t>
+      </w:r>
+    </w:p>
+    <w:p>
+      <w:pPr>
+        <w:pStyle w:val="ListParagraph"/>
+        <w:numPr>
+          <w:ilvl w:val="0"/>
+          <w:numId w:val="2"/>
+        </w:numPr>
+      </w:pPr>
+      <w:proofErr w:type="spellStart"/>
+      <w:r>
+        <w:t>Tensorflow</w:t>
+      </w:r>
+      <w:proofErr w:type="spellEnd"/>
+      <w:r>
+        <w:t xml:space="preserve"> Base model was created, in Assignment2 notebook. </w:t>
+      </w:r>
+    </w:p>
+    <w:p>
+      <w:pPr>
+        <w:pStyle w:val="ListParagraph"/>
+        <w:numPr>
+          <w:ilvl w:val="1"/>
+          <w:numId w:val="2"/>
+        </w:numPr>
+      </w:pPr>
+      <w:r>
+        <w:t xml:space="preserve">Image </w:t>
+      </w:r>
+      <w:proofErr w:type="spellStart"/>
+      <w:r>
+        <w:t>Preprocessing</w:t>
+      </w:r>
+      <w:proofErr w:type="spellEnd"/>
+      <w:r>
+        <w:t xml:space="preserve"> applied, converted to </w:t>
+      </w:r>
+      <w:proofErr w:type="gramStart"/>
+      <w:r>
+        <w:t>greyscale</w:t>
+      </w:r>
+      <w:proofErr w:type="gramEnd"/>
+    </w:p>
+    <w:p>
+      <w:pPr>
+        <w:pStyle w:val="ListParagraph"/>
+        <w:numPr>
+          <w:ilvl w:val="1"/>
+          <w:numId w:val="2"/>
+        </w:numPr>
+      </w:pPr>
+      <w:r>
+        <w:t>2 Layers</w:t>
+      </w:r>
+    </w:p>
+    <w:p>
+      <w:pPr>
+        <w:pStyle w:val="ListParagraph"/>
+        <w:numPr>
+          <w:ilvl w:val="1"/>
+          <w:numId w:val="2"/>
+        </w:numPr>
+      </w:pPr>
+      <w:r>
+        <w:t xml:space="preserve">Results: </w:t>
+      </w:r>
+      <w:proofErr w:type="spellStart"/>
+      <w:r>
+        <w:t>IsCancerous</w:t>
+      </w:r>
+      <w:proofErr w:type="spellEnd"/>
+    </w:p>
+    <w:p>
+      <w:pPr>
+        <w:pStyle w:val="ListParagraph"/>
+        <w:numPr>
+          <w:ilvl w:val="2"/>
+          <w:numId w:val="2"/>
+        </w:numPr>
+      </w:pPr>
+      <w:r>
+        <w:t>Training Accuracy 89%</w:t>
+      </w:r>
+    </w:p>
+    <w:p>
+      <w:pPr>
+        <w:pStyle w:val="ListParagraph"/>
+        <w:numPr>
+          <w:ilvl w:val="2"/>
+          <w:numId w:val="2"/>
+        </w:numPr>
+      </w:pPr>
+      <w:r>
+        <w:t>Test Accuracy: 82%</w:t>
+      </w:r>
+    </w:p>
+    <w:p>
+      <w:pPr>
+        <w:pStyle w:val="ListParagraph"/>
+        <w:numPr>
+          <w:ilvl w:val="1"/>
+          <w:numId w:val="2"/>
+        </w:numPr>
+      </w:pPr>
+      <w:r>
+        <w:t xml:space="preserve">Results: </w:t>
+      </w:r>
+      <w:proofErr w:type="spellStart"/>
+      <w:r>
+        <w:t>CellType</w:t>
+      </w:r>
+      <w:proofErr w:type="spellEnd"/>
+    </w:p>
+    <w:p>
+      <w:pPr>
+        <w:pStyle w:val="ListParagraph"/>
+        <w:numPr>
+          <w:ilvl w:val="2"/>
+          <w:numId w:val="2"/>
+        </w:numPr>
+      </w:pPr>
+      <w:r>
+        <w:t>Training Accuracy: 76%</w:t>
+      </w:r>
+    </w:p>
+    <w:p>
+      <w:pPr>
+        <w:pStyle w:val="ListParagraph"/>
+        <w:numPr>
+          <w:ilvl w:val="2"/>
+          <w:numId w:val="2"/>
+        </w:numPr>
+        <w:rPr>
+          <w:b/>
+          <w:bCs/>
+        </w:rPr>
+      </w:pPr>
+      <w:r>
+        <w:rPr>
+          <w:b/>
+          <w:bCs/>
+        </w:rPr>
+        <w:t>Test Accuracy: 70%</w:t>
+      </w:r>
+    </w:p>
+    <w:p>
+      <w:pPr>
+        <w:pStyle w:val="ListParagraph"/>
+        <w:numPr>
+          <w:ilvl w:val="0"/>
+          <w:numId w:val="2"/>
+        </w:numPr>
+      </w:pPr>
+      <w:r>
+        <w:t xml:space="preserve">PyTorch 3 Layer Fully Connected Neural Network in File 06. </w:t>
+      </w:r>
+    </w:p>
+    <w:p>
+      <w:pPr>
+        <w:pStyle w:val="ListParagraph"/>
+        <w:numPr>
+          <w:ilvl w:val="1"/>
+          <w:numId w:val="2"/>
+        </w:numPr>
+      </w:pPr>
+      <w:r>
+        <w:t xml:space="preserve">No Image </w:t>
+      </w:r>
+      <w:proofErr w:type="spellStart"/>
+      <w:r>
+        <w:t>Preprocessing</w:t>
+      </w:r>
+      <w:proofErr w:type="spellEnd"/>
+      <w:r>
+        <w:t xml:space="preserve"> to grey scale has been </w:t>
+      </w:r>
+      <w:proofErr w:type="gramStart"/>
+      <w:r>
+        <w:t>done</w:t>
+      </w:r>
+      <w:proofErr w:type="gramEnd"/>
+    </w:p>
+    <w:p>
+      <w:pPr>
+        <w:pStyle w:val="ListParagraph"/>
+        <w:numPr>
+          <w:ilvl w:val="1"/>
+          <w:numId w:val="2"/>
+        </w:numPr>
+      </w:pPr>
+      <w:r>
+        <w:t xml:space="preserve">Results: </w:t>
+      </w:r>
+      <w:proofErr w:type="spellStart"/>
+      <w:r>
+        <w:t>IsCancerous</w:t>
+      </w:r>
+      <w:proofErr w:type="spellEnd"/>
+    </w:p>
+    <w:p>
+      <w:pPr>
+        <w:pStyle w:val="ListParagraph"/>
+        <w:numPr>
+          <w:ilvl w:val="2"/>
+          <w:numId w:val="2"/>
+        </w:numPr>
+      </w:pPr>
+      <w:r>
+        <w:t>Training Accuracy: 0.9</w:t>
+      </w:r>
+      <w:r>
+        <w:t>55</w:t>
+      </w:r>
+    </w:p>
+    <w:p>
+      <w:pPr>
+        <w:pStyle w:val="ListParagraph"/>
+        <w:numPr>
+          <w:ilvl w:val="2"/>
+          <w:numId w:val="2"/>
+        </w:numPr>
+      </w:pPr>
+      <w:r>
+        <w:t>Training F1 Score 0.9</w:t>
+      </w:r>
+      <w:r>
+        <w:t>36</w:t>
+      </w:r>
+    </w:p>
+    <w:p>
+      <w:pPr>
+        <w:pStyle w:val="ListParagraph"/>
+        <w:numPr>
+          <w:ilvl w:val="2"/>
+          <w:numId w:val="2"/>
+        </w:numPr>
+      </w:pPr>
+      <w:r>
+        <w:t>Test Accuracy: 0.</w:t>
+      </w:r>
+      <w:r>
+        <w:t>863</w:t>
+      </w:r>
+    </w:p>
+    <w:p>
+      <w:pPr>
+        <w:pStyle w:val="ListParagraph"/>
+        <w:numPr>
+          <w:ilvl w:val="2"/>
+          <w:numId w:val="2"/>
+        </w:numPr>
+        <w:rPr>
+          <w:b/>
+          <w:bCs/>
+        </w:rPr>
+      </w:pPr>
+      <w:r>
+        <w:rPr>
+          <w:b/>
+          <w:bCs/>
+        </w:rPr>
+        <w:t>Test F1 Score: 0.8</w:t>
+      </w:r>
+      <w:r>
+        <w:rPr>
+          <w:b/>
+          <w:bCs/>
+        </w:rPr>
+        <w:t>84</w:t>
+      </w:r>
+    </w:p>
+    <w:p>
+      <w:pPr>
+        <w:pStyle w:val="ListParagraph"/>
+        <w:numPr>
+          <w:ilvl w:val="1"/>
+          <w:numId w:val="2"/>
+        </w:numPr>
+      </w:pPr>
+      <w:r>
+        <w:t xml:space="preserve">Results: </w:t>
+      </w:r>
+      <w:proofErr w:type="spellStart"/>
+      <w:r>
+        <w:t>CellType</w:t>
+      </w:r>
+      <w:proofErr w:type="spellEnd"/>
+    </w:p>
+    <w:p>
+      <w:pPr>
+        <w:pStyle w:val="ListParagraph"/>
+        <w:numPr>
+          <w:ilvl w:val="2"/>
+          <w:numId w:val="2"/>
+        </w:numPr>
+      </w:pPr>
+      <w:r>
+        <w:t>Training Accuracy: 0.</w:t>
+      </w:r>
+      <w:r>
+        <w:t>883</w:t>
+      </w:r>
+    </w:p>
+    <w:p>
+      <w:pPr>
+        <w:pStyle w:val="ListParagraph"/>
+        <w:numPr>
+          <w:ilvl w:val="2"/>
+          <w:numId w:val="2"/>
+        </w:numPr>
+        <w:rPr>
+          <w:b/>
+          <w:bCs/>
+        </w:rPr>
+      </w:pPr>
+      <w:r>
+        <w:rPr>
+          <w:b/>
+          <w:bCs/>
+        </w:rPr>
+        <w:t>Test Accuracy: 0.7</w:t>
+      </w:r>
+      <w:r>
+        <w:rPr>
+          <w:b/>
+          <w:bCs/>
+        </w:rPr>
+        <w:t>84</w:t>
+      </w:r>
+    </w:p>
+    <w:p>
+      <w:pPr>
+        <w:pStyle w:val="ListParagraph"/>
+        <w:numPr>
+          <w:ilvl w:val="0"/>
+          <w:numId w:val="2"/>
+        </w:numPr>
+      </w:pPr>
+      <w:r>
+        <w:t xml:space="preserve">Experimented with More layers in files 07 and </w:t>
+      </w:r>
+      <w:proofErr w:type="gramStart"/>
+      <w:r>
+        <w:t>08</w:t>
+      </w:r>
+      <w:proofErr w:type="gramEnd"/>
+    </w:p>
+    <w:p>
+      <w:pPr>
+        <w:pStyle w:val="ListParagraph"/>
+        <w:numPr>
+          <w:ilvl w:val="1"/>
+          <w:numId w:val="2"/>
+        </w:numPr>
+      </w:pPr>
+      <w:r>
+        <w:t>No significant improvements on Accuracy for Cancerous or F1 for Cell Type, but slower training time</w:t>
+      </w:r>
+    </w:p>
+    <w:p>
+      <w:pPr>
+        <w:pStyle w:val="ListParagraph"/>
+        <w:numPr>
+          <w:ilvl w:val="1"/>
+          <w:numId w:val="2"/>
+        </w:numPr>
+      </w:pPr>
+      <w:r>
+        <w:t xml:space="preserve">To Rerun on </w:t>
+      </w:r>
+      <w:proofErr w:type="spellStart"/>
+      <w:r>
+        <w:t>Colab</w:t>
+      </w:r>
+      <w:proofErr w:type="spellEnd"/>
+      <w:r>
+        <w:t xml:space="preserve"> (don’t have results saved, haven’t updated for test, to put in 06 file)</w:t>
+      </w:r>
+    </w:p>
+    <w:p>
+      <w:pPr>
+        <w:pStyle w:val="ListParagraph"/>
+        <w:numPr>
+          <w:ilvl w:val="0"/>
+          <w:numId w:val="2"/>
+        </w:numPr>
+      </w:pPr>
+      <w:r>
+        <w:t xml:space="preserve">Tuned Learning Rate in file </w:t>
+      </w:r>
+      <w:proofErr w:type="gramStart"/>
+      <w:r>
+        <w:t>09</w:t>
+      </w:r>
+      <w:proofErr w:type="gramEnd"/>
+    </w:p>
+    <w:p>
+      <w:pPr>
+        <w:pStyle w:val="ListParagraph"/>
+        <w:numPr>
+          <w:ilvl w:val="1"/>
+          <w:numId w:val="2"/>
+        </w:numPr>
+      </w:pPr>
+      <w:r>
+        <w:t xml:space="preserve">Picked 0.0001 as best learning </w:t>
+      </w:r>
+      <w:proofErr w:type="gramStart"/>
+      <w:r>
+        <w:t>rate</w:t>
+      </w:r>
+      <w:proofErr w:type="gramEnd"/>
+    </w:p>
+    <w:p>
+      <w:pPr>
+        <w:pStyle w:val="ListParagraph"/>
+        <w:numPr>
+          <w:ilvl w:val="1"/>
+          <w:numId w:val="2"/>
+        </w:numPr>
+      </w:pPr>
+      <w:r>
+        <w:t xml:space="preserve">0.00003 has slightly better results in experiments, but was very slow, not worth the time </w:t>
+      </w:r>
+      <w:proofErr w:type="spellStart"/>
+      <w:proofErr w:type="gramStart"/>
+      <w:r>
+        <w:t>tradeoff</w:t>
+      </w:r>
+      <w:proofErr w:type="spellEnd"/>
+      <w:proofErr w:type="gramEnd"/>
       <w:r>
         <w:t xml:space="preserve"> </w:t>
       </w:r>
-      <w:r>
-        <w:t>0.945</w:t>
-      </w:r>
-    </w:p>
-    <w:p>
-      <w:pPr>
-        <w:pStyle w:val="ListParagraph"/>
-        <w:numPr>
-          <w:ilvl w:val="2"/>
-          <w:numId w:val="2"/>
-        </w:numPr>
-      </w:pPr>
-      <w:r>
+    </w:p>
+    <w:p>
+      <w:pPr>
+        <w:pStyle w:val="ListParagraph"/>
+        <w:numPr>
+          <w:ilvl w:val="0"/>
+          <w:numId w:val="2"/>
+        </w:numPr>
+      </w:pPr>
+      <w:r>
+        <w:rPr>
+          <w:b/>
+          <w:bCs/>
+        </w:rPr>
+        <w:t>Analysis</w:t>
+      </w:r>
+      <w:r>
+        <w:t xml:space="preserve">: As can be seen from the FC NNs, </w:t>
+      </w:r>
+      <w:proofErr w:type="gramStart"/>
+      <w:r>
+        <w:t>There</w:t>
+      </w:r>
+      <w:proofErr w:type="gramEnd"/>
+      <w:r>
+        <w:t xml:space="preserve"> is a large gap between training results and test results</w:t>
+      </w:r>
+    </w:p>
+    <w:p>
+      <w:pPr>
+        <w:pStyle w:val="ListParagraph"/>
+        <w:numPr>
+          <w:ilvl w:val="1"/>
+          <w:numId w:val="2"/>
+        </w:numPr>
+      </w:pPr>
+      <w:r>
+        <w:t xml:space="preserve">Expand on Bias and Variance </w:t>
+      </w:r>
+    </w:p>
+    <w:p>
+      <w:pPr>
+        <w:pStyle w:val="ListParagraph"/>
+        <w:numPr>
+          <w:ilvl w:val="2"/>
+          <w:numId w:val="2"/>
+        </w:numPr>
+      </w:pPr>
+      <w:proofErr w:type="spellStart"/>
+      <w:r>
+        <w:t>IsCancerous</w:t>
+      </w:r>
+      <w:proofErr w:type="spellEnd"/>
+      <w:r>
+        <w:t xml:space="preserve"> have relatively low training error, therefore low bias, high variance, </w:t>
+      </w:r>
+      <w:proofErr w:type="gramStart"/>
+      <w:r>
+        <w:t>overfitting</w:t>
+      </w:r>
+      <w:proofErr w:type="gramEnd"/>
+    </w:p>
+    <w:p>
+      <w:pPr>
+        <w:pStyle w:val="ListParagraph"/>
+        <w:numPr>
+          <w:ilvl w:val="2"/>
+          <w:numId w:val="2"/>
+        </w:numPr>
+      </w:pPr>
+      <w:r>
+        <w:t>Cell Type have higher training error, possibly due to complexity in data/classification, possibly bias. Higher variance, overfitting</w:t>
+      </w:r>
+    </w:p>
+    <w:p>
+      <w:pPr>
+        <w:pStyle w:val="ListParagraph"/>
+        <w:numPr>
+          <w:ilvl w:val="2"/>
+          <w:numId w:val="2"/>
+        </w:numPr>
+      </w:pPr>
+      <w:r>
+        <w:t>Fix with Regularization</w:t>
+      </w:r>
+    </w:p>
+    <w:p>
+      <w:pPr>
+        <w:pStyle w:val="ListParagraph"/>
+        <w:numPr>
+          <w:ilvl w:val="0"/>
+          <w:numId w:val="2"/>
+        </w:numPr>
+      </w:pPr>
+      <w:r>
+        <w:t>Applied Regularization</w:t>
+      </w:r>
+      <w:r>
+        <w:t xml:space="preserve"> in file </w:t>
+      </w:r>
+      <w:proofErr w:type="gramStart"/>
+      <w:r>
+        <w:t>14</w:t>
+      </w:r>
+      <w:proofErr w:type="gramEnd"/>
+    </w:p>
+    <w:p>
+      <w:pPr>
+        <w:pStyle w:val="ListParagraph"/>
+        <w:numPr>
+          <w:ilvl w:val="1"/>
+          <w:numId w:val="2"/>
+        </w:numPr>
+      </w:pPr>
+      <w:r>
+        <w:t xml:space="preserve">Redo for </w:t>
+      </w:r>
+      <w:proofErr w:type="gramStart"/>
+      <w:r>
+        <w:t>2 layer</w:t>
+      </w:r>
+      <w:proofErr w:type="gramEnd"/>
+      <w:r>
+        <w:t xml:space="preserve"> models. Run Files 14 and 15, record results in file </w:t>
+      </w:r>
+      <w:proofErr w:type="gramStart"/>
+      <w:r>
+        <w:t>14</w:t>
+      </w:r>
+      <w:proofErr w:type="gramEnd"/>
+    </w:p>
+    <w:p>
+      <w:pPr>
+        <w:pStyle w:val="ListParagraph"/>
+        <w:numPr>
+          <w:ilvl w:val="1"/>
+          <w:numId w:val="2"/>
+        </w:numPr>
+      </w:pPr>
+      <w:r>
+        <w:t xml:space="preserve">Tried different weight decays, with worse results, so use </w:t>
+      </w:r>
+      <w:proofErr w:type="gramStart"/>
+      <w:r>
+        <w:t>0.0001</w:t>
+      </w:r>
+      <w:proofErr w:type="gramEnd"/>
+    </w:p>
+    <w:p>
+      <w:pPr>
+        <w:pStyle w:val="ListParagraph"/>
+        <w:numPr>
+          <w:ilvl w:val="1"/>
+          <w:numId w:val="2"/>
+        </w:numPr>
+      </w:pPr>
+      <w:r>
+        <w:t xml:space="preserve">Tried different Dropout rates with worse results, so use </w:t>
+      </w:r>
+      <w:proofErr w:type="gramStart"/>
+      <w:r>
+        <w:t>0.5</w:t>
+      </w:r>
+      <w:proofErr w:type="gramEnd"/>
+    </w:p>
+    <w:p>
+      <w:pPr>
+        <w:pStyle w:val="ListParagraph"/>
+        <w:numPr>
+          <w:ilvl w:val="1"/>
+          <w:numId w:val="2"/>
+        </w:numPr>
+      </w:pPr>
+      <w:r>
+        <w:lastRenderedPageBreak/>
+        <w:t>Conclusions</w:t>
+      </w:r>
+    </w:p>
+    <w:p>
+      <w:pPr>
+        <w:pStyle w:val="ListParagraph"/>
+        <w:numPr>
+          <w:ilvl w:val="2"/>
+          <w:numId w:val="2"/>
+        </w:numPr>
+      </w:pPr>
+      <w:r>
+        <w:t>L2 not very effective</w:t>
+      </w:r>
+    </w:p>
+    <w:p>
+      <w:pPr>
+        <w:pStyle w:val="ListParagraph"/>
+        <w:numPr>
+          <w:ilvl w:val="2"/>
+          <w:numId w:val="2"/>
+        </w:numPr>
+      </w:pPr>
+      <w:r>
+        <w:t xml:space="preserve">Dropout effective in reducing </w:t>
+      </w:r>
+      <w:proofErr w:type="gramStart"/>
+      <w:r>
+        <w:t>overfitting</w:t>
+      </w:r>
+      <w:proofErr w:type="gramEnd"/>
+    </w:p>
+    <w:p>
+      <w:pPr>
+        <w:pStyle w:val="ListParagraph"/>
+        <w:numPr>
+          <w:ilvl w:val="2"/>
+          <w:numId w:val="2"/>
+        </w:numPr>
+      </w:pPr>
+      <w:r>
+        <w:t>Early stopping not very effective, but also good at reducing training time</w:t>
+      </w:r>
+    </w:p>
+    <w:p>
+      <w:pPr>
+        <w:pStyle w:val="ListParagraph"/>
+        <w:numPr>
+          <w:ilvl w:val="1"/>
+          <w:numId w:val="2"/>
+        </w:numPr>
+      </w:pPr>
+      <w:r>
+        <w:t xml:space="preserve">Dropout </w:t>
+      </w:r>
+      <w:r>
+        <w:t xml:space="preserve">Results: </w:t>
+      </w:r>
+      <w:proofErr w:type="spellStart"/>
+      <w:r>
+        <w:t>IsCancerous</w:t>
+      </w:r>
+      <w:proofErr w:type="spellEnd"/>
+    </w:p>
+    <w:p>
+      <w:pPr>
+        <w:pStyle w:val="ListParagraph"/>
+        <w:numPr>
+          <w:ilvl w:val="2"/>
+          <w:numId w:val="2"/>
+        </w:numPr>
+      </w:pPr>
+      <w:r>
+        <w:t>Training Accuracy: 0.9</w:t>
+      </w:r>
+      <w:r>
+        <w:t>25</w:t>
+      </w:r>
+    </w:p>
+    <w:p>
+      <w:pPr>
+        <w:pStyle w:val="ListParagraph"/>
+        <w:numPr>
+          <w:ilvl w:val="2"/>
+          <w:numId w:val="2"/>
+        </w:numPr>
+      </w:pPr>
+      <w:r>
+        <w:t>Training F1 Score 0.</w:t>
+      </w:r>
+      <w:r>
+        <w:t>899</w:t>
+      </w:r>
+    </w:p>
+    <w:p>
+      <w:pPr>
+        <w:pStyle w:val="ListParagraph"/>
+        <w:numPr>
+          <w:ilvl w:val="2"/>
+          <w:numId w:val="2"/>
+        </w:numPr>
+      </w:pPr>
+      <w:r>
+        <w:t>Test Accuracy: 0.8</w:t>
+      </w:r>
+      <w:r>
+        <w:t>82</w:t>
+      </w:r>
+    </w:p>
+    <w:p>
+      <w:pPr>
+        <w:pStyle w:val="ListParagraph"/>
+        <w:numPr>
+          <w:ilvl w:val="2"/>
+          <w:numId w:val="2"/>
+        </w:numPr>
+        <w:rPr>
+          <w:b/>
+          <w:bCs/>
+        </w:rPr>
+      </w:pPr>
+      <w:r>
+        <w:rPr>
+          <w:b/>
+          <w:bCs/>
+        </w:rPr>
+        <w:t>Test F1 Score: 0.</w:t>
+      </w:r>
+      <w:r>
+        <w:rPr>
+          <w:b/>
+          <w:bCs/>
+        </w:rPr>
+        <w:t>907</w:t>
+      </w:r>
+    </w:p>
+    <w:p>
+      <w:pPr>
+        <w:pStyle w:val="ListParagraph"/>
+        <w:numPr>
+          <w:ilvl w:val="1"/>
+          <w:numId w:val="2"/>
+        </w:numPr>
+      </w:pPr>
+      <w:r>
+        <w:t xml:space="preserve">Results: </w:t>
+      </w:r>
+      <w:proofErr w:type="spellStart"/>
+      <w:r>
+        <w:t>CellType</w:t>
+      </w:r>
+      <w:proofErr w:type="spellEnd"/>
+    </w:p>
+    <w:p>
+      <w:pPr>
+        <w:pStyle w:val="ListParagraph"/>
+        <w:numPr>
+          <w:ilvl w:val="2"/>
+          <w:numId w:val="2"/>
+        </w:numPr>
+      </w:pPr>
+      <w:r>
+        <w:t>Training Accuracy: 0.8</w:t>
+      </w:r>
+      <w:r>
+        <w:t>03</w:t>
+      </w:r>
+    </w:p>
+    <w:p>
+      <w:pPr>
+        <w:pStyle w:val="ListParagraph"/>
+        <w:numPr>
+          <w:ilvl w:val="2"/>
+          <w:numId w:val="2"/>
+        </w:numPr>
+      </w:pPr>
+      <w:r>
+        <w:rPr>
+          <w:b/>
+          <w:bCs/>
+        </w:rPr>
+        <w:t>Test Accuracy: 0.</w:t>
+      </w:r>
+      <w:r>
+        <w:rPr>
+          <w:b/>
+          <w:bCs/>
+        </w:rPr>
+        <w:t>801</w:t>
+      </w:r>
+    </w:p>
+    <w:p>
+      <w:pPr>
+        <w:pStyle w:val="ListParagraph"/>
+        <w:numPr>
+          <w:ilvl w:val="0"/>
+          <w:numId w:val="2"/>
+        </w:numPr>
+      </w:pPr>
+      <w:r>
+        <w:rPr>
+          <w:b/>
+          <w:bCs/>
+        </w:rPr>
+        <w:t>Analysis</w:t>
+      </w:r>
+      <w:r>
+        <w:t xml:space="preserve">: Variance and overfitting reduced. But Training time is high and </w:t>
+      </w:r>
+      <w:r>
+        <w:t xml:space="preserve">accuracy in both can possibly be improved. </w:t>
+      </w:r>
+    </w:p>
+    <w:p>
+      <w:pPr>
+        <w:pStyle w:val="ListParagraph"/>
+        <w:numPr>
+          <w:ilvl w:val="0"/>
+          <w:numId w:val="2"/>
+        </w:numPr>
+      </w:pPr>
+      <w:r>
+        <w:t>Next, Convolutional Neural Networks tested. Results see File 22</w:t>
+      </w:r>
+    </w:p>
+    <w:p>
+      <w:pPr>
+        <w:pStyle w:val="ListParagraph"/>
+        <w:numPr>
+          <w:ilvl w:val="1"/>
+          <w:numId w:val="2"/>
+        </w:numPr>
+      </w:pPr>
+      <w:r>
+        <w:t xml:space="preserve">Tried 3 Convolution layers with 2 Layer Classifier NN, </w:t>
+      </w:r>
+      <w:r>
+        <w:t xml:space="preserve">3 Convolution layers with </w:t>
+      </w:r>
+      <w:r>
+        <w:t>3</w:t>
+      </w:r>
+      <w:r>
+        <w:t xml:space="preserve"> Layer Classifier NN</w:t>
+      </w:r>
+      <w:r>
+        <w:t>, with and without Early Stopping</w:t>
+      </w:r>
+    </w:p>
+    <w:p>
+      <w:pPr>
+        <w:pStyle w:val="ListParagraph"/>
+        <w:numPr>
+          <w:ilvl w:val="1"/>
+          <w:numId w:val="2"/>
+        </w:numPr>
+      </w:pPr>
+      <w:r>
+        <w:t xml:space="preserve">Chose </w:t>
+      </w:r>
+      <w:r>
+        <w:t>3 Convolution layers with 3 Layer Classifier NN</w:t>
+      </w:r>
+      <w:r>
+        <w:t xml:space="preserve"> With Early Stopping. Good Results, some without </w:t>
+      </w:r>
+      <w:r>
+        <w:t xml:space="preserve">Early stopping had insignificantly higher metrics, but longer training </w:t>
+      </w:r>
+      <w:proofErr w:type="gramStart"/>
+      <w:r>
+        <w:t>times</w:t>
+      </w:r>
+      <w:proofErr w:type="gramEnd"/>
+    </w:p>
+    <w:p>
+      <w:pPr>
+        <w:pStyle w:val="ListParagraph"/>
+        <w:numPr>
+          <w:ilvl w:val="1"/>
+          <w:numId w:val="2"/>
+        </w:numPr>
+      </w:pPr>
+      <w:r>
+        <w:t xml:space="preserve">Results: </w:t>
+      </w:r>
+      <w:proofErr w:type="spellStart"/>
+      <w:r>
+        <w:t>IsCancerous</w:t>
+      </w:r>
+      <w:proofErr w:type="spellEnd"/>
+    </w:p>
+    <w:p>
+      <w:pPr>
+        <w:pStyle w:val="ListParagraph"/>
+        <w:numPr>
+          <w:ilvl w:val="2"/>
+          <w:numId w:val="2"/>
+        </w:numPr>
+      </w:pPr>
+      <w:r>
+        <w:t>Training Accuracy: 0.948</w:t>
+      </w:r>
+    </w:p>
+    <w:p>
+      <w:pPr>
+        <w:pStyle w:val="ListParagraph"/>
+        <w:numPr>
+          <w:ilvl w:val="2"/>
+          <w:numId w:val="2"/>
+        </w:numPr>
+      </w:pPr>
+      <w:r>
+        <w:t>Training F1 Score 0.</w:t>
+      </w:r>
+      <w:r>
+        <w:t>927</w:t>
+      </w:r>
+    </w:p>
+    <w:p>
+      <w:pPr>
+        <w:pStyle w:val="ListParagraph"/>
+        <w:numPr>
+          <w:ilvl w:val="2"/>
+          <w:numId w:val="2"/>
+        </w:numPr>
+      </w:pPr>
+      <w:r>
+        <w:t>Test Accuracy: 0.876</w:t>
+      </w:r>
+    </w:p>
+    <w:p>
+      <w:pPr>
+        <w:pStyle w:val="ListParagraph"/>
+        <w:numPr>
+          <w:ilvl w:val="2"/>
+          <w:numId w:val="2"/>
+        </w:numPr>
+        <w:rPr>
+          <w:b/>
+          <w:bCs/>
+        </w:rPr>
+      </w:pPr>
+      <w:r>
+        <w:rPr>
+          <w:b/>
+          <w:bCs/>
+        </w:rPr>
+        <w:t>Test</w:t>
+      </w:r>
+      <w:r>
+        <w:rPr>
+          <w:b/>
+          <w:bCs/>
+        </w:rPr>
+        <w:t xml:space="preserve"> F1 Score 0.</w:t>
+      </w:r>
+      <w:r>
+        <w:rPr>
+          <w:b/>
+          <w:bCs/>
+        </w:rPr>
+        <w:t>899</w:t>
+      </w:r>
+    </w:p>
+    <w:p>
+      <w:pPr>
+        <w:pStyle w:val="ListParagraph"/>
+        <w:numPr>
+          <w:ilvl w:val="1"/>
+          <w:numId w:val="2"/>
+        </w:numPr>
+      </w:pPr>
+      <w:r>
+        <w:t xml:space="preserve">Results: </w:t>
+      </w:r>
+      <w:proofErr w:type="spellStart"/>
+      <w:r>
+        <w:t>CellType</w:t>
+      </w:r>
+      <w:proofErr w:type="spellEnd"/>
+    </w:p>
+    <w:p>
+      <w:pPr>
+        <w:pStyle w:val="ListParagraph"/>
+        <w:numPr>
+          <w:ilvl w:val="2"/>
+          <w:numId w:val="2"/>
+        </w:numPr>
+      </w:pPr>
+      <w:r>
+        <w:t xml:space="preserve">Training Accuracy: </w:t>
+      </w:r>
+      <w:r>
+        <w:t>0.81</w:t>
+      </w:r>
+    </w:p>
+    <w:p>
+      <w:pPr>
+        <w:pStyle w:val="ListParagraph"/>
+        <w:numPr>
+          <w:ilvl w:val="2"/>
+          <w:numId w:val="2"/>
+        </w:numPr>
+        <w:rPr>
+          <w:b/>
+          <w:bCs/>
+        </w:rPr>
+      </w:pPr>
+      <w:r>
+        <w:rPr>
+          <w:b/>
+          <w:bCs/>
+        </w:rPr>
         <w:t xml:space="preserve">Test Accuracy: </w:t>
       </w:r>
       <w:r>
-        <w:t>0.873</w:t>
-      </w:r>
-    </w:p>
-    <w:p>
-      <w:pPr>
-        <w:pStyle w:val="ListParagraph"/>
-        <w:numPr>
-          <w:ilvl w:val="2"/>
-          <w:numId w:val="2"/>
-        </w:numPr>
-      </w:pPr>
-      <w:r>
-        <w:t>Test F1 Score: 0.894</w:t>
-      </w:r>
-    </w:p>
-    <w:p>
-      <w:pPr>
-        <w:pStyle w:val="ListParagraph"/>
-        <w:numPr>
-          <w:ilvl w:val="1"/>
-          <w:numId w:val="2"/>
-        </w:numPr>
-      </w:pPr>
-      <w:r>
-        <w:t>Results: CellType</w:t>
-      </w:r>
-    </w:p>
-    <w:p>
-      <w:pPr>
-        <w:pStyle w:val="ListParagraph"/>
-        <w:numPr>
-          <w:ilvl w:val="2"/>
-          <w:numId w:val="2"/>
-        </w:numPr>
-      </w:pPr>
-      <w:r>
-        <w:t xml:space="preserve">Training Accuracy: </w:t>
-      </w:r>
-      <w:r>
-        <w:t>0.867</w:t>
-      </w:r>
-    </w:p>
-    <w:p>
-      <w:pPr>
-        <w:pStyle w:val="ListParagraph"/>
-        <w:numPr>
-          <w:ilvl w:val="2"/>
-          <w:numId w:val="2"/>
-        </w:numPr>
-      </w:pPr>
-      <w:r>
+        <w:rPr>
+          <w:b/>
+          <w:bCs/>
+        </w:rPr>
+        <w:t>0.796</w:t>
+      </w:r>
+    </w:p>
+    <w:p>
+      <w:pPr>
+        <w:pStyle w:val="ListParagraph"/>
+        <w:numPr>
+          <w:ilvl w:val="0"/>
+          <w:numId w:val="2"/>
+        </w:numPr>
+      </w:pPr>
+      <w:r>
+        <w:rPr>
+          <w:b/>
+          <w:bCs/>
+        </w:rPr>
+        <w:t xml:space="preserve">Analysis: </w:t>
+      </w:r>
+      <w:r>
+        <w:t xml:space="preserve">Models are an improvement. Less of a Gap in error, in this case overfitting seems like a lesser issue or not an issue. But still possibility for improvement. Try some of the following </w:t>
+      </w:r>
+      <w:proofErr w:type="gramStart"/>
+      <w:r>
+        <w:t>methods</w:t>
+      </w:r>
+      <w:proofErr w:type="gramEnd"/>
+    </w:p>
+    <w:p>
+      <w:pPr>
+        <w:pStyle w:val="ListParagraph"/>
+        <w:numPr>
+          <w:ilvl w:val="1"/>
+          <w:numId w:val="2"/>
+        </w:numPr>
+      </w:pPr>
+      <w:r>
+        <w:t>More Complex CNN models</w:t>
+      </w:r>
+      <w:r>
+        <w:t xml:space="preserve"> – more complex convolutions and/or Classifiers</w:t>
+      </w:r>
+    </w:p>
+    <w:p>
+      <w:pPr>
+        <w:pStyle w:val="ListParagraph"/>
+        <w:numPr>
+          <w:ilvl w:val="1"/>
+          <w:numId w:val="2"/>
+        </w:numPr>
+      </w:pPr>
+      <w:r>
+        <w:t xml:space="preserve">Additional data – Use Extra Labels </w:t>
+      </w:r>
+      <w:proofErr w:type="gramStart"/>
+      <w:r>
+        <w:t>data</w:t>
+      </w:r>
+      <w:proofErr w:type="gramEnd"/>
+    </w:p>
+    <w:p>
+      <w:pPr>
+        <w:pStyle w:val="ListParagraph"/>
+        <w:numPr>
+          <w:ilvl w:val="1"/>
+          <w:numId w:val="2"/>
+        </w:numPr>
+      </w:pPr>
+      <w:r>
+        <w:t>Data Augmentation</w:t>
+      </w:r>
+    </w:p>
+    <w:p>
+      <w:pPr>
+        <w:pStyle w:val="ListParagraph"/>
+        <w:numPr>
+          <w:ilvl w:val="0"/>
+          <w:numId w:val="2"/>
+        </w:numPr>
+      </w:pPr>
+      <w:r>
+        <w:t xml:space="preserve">Tried More Complex CNNs. See Files 24 and 25, see 25 for </w:t>
+      </w:r>
+      <w:proofErr w:type="gramStart"/>
+      <w:r>
+        <w:t>results</w:t>
+      </w:r>
+      <w:proofErr w:type="gramEnd"/>
+    </w:p>
+    <w:p>
+      <w:pPr>
+        <w:pStyle w:val="ListParagraph"/>
+        <w:numPr>
+          <w:ilvl w:val="1"/>
+          <w:numId w:val="2"/>
+        </w:numPr>
+      </w:pPr>
+      <w:r>
+        <w:t>First, Tried more complex Convolution Layers. Still only 3 Convolution Layers, but increased the size of feature maps (channels) and increased kernel size of first layer (give reasons)</w:t>
+      </w:r>
+    </w:p>
+    <w:p>
+      <w:pPr>
+        <w:pStyle w:val="ListParagraph"/>
+        <w:numPr>
+          <w:ilvl w:val="1"/>
+          <w:numId w:val="2"/>
+        </w:numPr>
+      </w:pPr>
+      <w:r>
+        <w:t xml:space="preserve">Second, Tried more complex Classifier Layers. Increase to 4 layers and increased </w:t>
+      </w:r>
+      <w:proofErr w:type="gramStart"/>
+      <w:r>
+        <w:t>Neurons</w:t>
+      </w:r>
+      <w:proofErr w:type="gramEnd"/>
+    </w:p>
+    <w:p>
+      <w:pPr>
+        <w:pStyle w:val="ListParagraph"/>
+        <w:numPr>
+          <w:ilvl w:val="1"/>
+          <w:numId w:val="2"/>
+        </w:numPr>
+      </w:pPr>
+      <w:r>
+        <w:t>More Complex Convolution Layers gave better results, but more complex classifiers did not. Therefore, did not try combination of both, as training time has already significantly increased.</w:t>
+      </w:r>
+    </w:p>
+    <w:p>
+      <w:pPr>
+        <w:pStyle w:val="ListParagraph"/>
+        <w:numPr>
+          <w:ilvl w:val="1"/>
+          <w:numId w:val="2"/>
+        </w:numPr>
+      </w:pPr>
+      <w:r>
+        <w:t xml:space="preserve">Results: </w:t>
+      </w:r>
+      <w:proofErr w:type="spellStart"/>
+      <w:r>
+        <w:t>IsCancerous</w:t>
+      </w:r>
+      <w:proofErr w:type="spellEnd"/>
+    </w:p>
+    <w:p>
+      <w:pPr>
+        <w:pStyle w:val="ListParagraph"/>
+        <w:numPr>
+          <w:ilvl w:val="2"/>
+          <w:numId w:val="2"/>
+        </w:numPr>
+      </w:pPr>
+      <w:r>
+        <w:t>Training Accuracy: 0.</w:t>
+      </w:r>
+      <w:r>
+        <w:t>9</w:t>
+      </w:r>
+      <w:r>
+        <w:t>46</w:t>
+      </w:r>
+    </w:p>
+    <w:p>
+      <w:pPr>
+        <w:pStyle w:val="ListParagraph"/>
+        <w:numPr>
+          <w:ilvl w:val="2"/>
+          <w:numId w:val="2"/>
+        </w:numPr>
+      </w:pPr>
+      <w:r>
+        <w:t>Training F1 Score 0.</w:t>
+      </w:r>
+      <w:r>
+        <w:t>927</w:t>
+      </w:r>
+    </w:p>
+    <w:p>
+      <w:pPr>
+        <w:pStyle w:val="ListParagraph"/>
+        <w:numPr>
+          <w:ilvl w:val="2"/>
+          <w:numId w:val="2"/>
+        </w:numPr>
+      </w:pPr>
+      <w:r>
+        <w:t>Test Accuracy: 0.</w:t>
+      </w:r>
+      <w:r>
+        <w:t>886</w:t>
+      </w:r>
+    </w:p>
+    <w:p>
+      <w:pPr>
+        <w:pStyle w:val="ListParagraph"/>
+        <w:numPr>
+          <w:ilvl w:val="2"/>
+          <w:numId w:val="2"/>
+        </w:numPr>
+        <w:rPr>
+          <w:b/>
+          <w:bCs/>
+        </w:rPr>
+      </w:pPr>
+      <w:r>
+        <w:rPr>
+          <w:b/>
+          <w:bCs/>
+        </w:rPr>
+        <w:t>Test F1 Score 0.</w:t>
+      </w:r>
+      <w:r>
+        <w:rPr>
+          <w:b/>
+          <w:bCs/>
+        </w:rPr>
+        <w:t>909</w:t>
+      </w:r>
+    </w:p>
+    <w:p>
+      <w:pPr>
+        <w:pStyle w:val="ListParagraph"/>
+        <w:numPr>
+          <w:ilvl w:val="1"/>
+          <w:numId w:val="2"/>
+        </w:numPr>
+      </w:pPr>
+      <w:r>
+        <w:t xml:space="preserve">Results: </w:t>
+      </w:r>
+      <w:proofErr w:type="spellStart"/>
+      <w:r>
+        <w:t>CellType</w:t>
+      </w:r>
+      <w:proofErr w:type="spellEnd"/>
+    </w:p>
+    <w:p>
+      <w:pPr>
+        <w:pStyle w:val="ListParagraph"/>
+        <w:numPr>
+          <w:ilvl w:val="2"/>
+          <w:numId w:val="2"/>
+        </w:numPr>
+      </w:pPr>
+      <w:r>
+        <w:t>Training Accuracy: 0.</w:t>
+      </w:r>
+      <w:r>
+        <w:t>837</w:t>
+      </w:r>
+    </w:p>
+    <w:p>
+      <w:pPr>
+        <w:pStyle w:val="ListParagraph"/>
+        <w:numPr>
+          <w:ilvl w:val="2"/>
+          <w:numId w:val="2"/>
+        </w:numPr>
+        <w:rPr>
+          <w:b/>
+          <w:bCs/>
+        </w:rPr>
+      </w:pPr>
+      <w:r>
+        <w:rPr>
+          <w:b/>
+          <w:bCs/>
+        </w:rPr>
         <w:t xml:space="preserve">Test Accuracy: </w:t>
       </w:r>
       <w:r>
-        <w:t>0.79</w:t>
-      </w:r>
+        <w:rPr>
+          <w:b/>
+          <w:bCs/>
+        </w:rPr>
+        <w:t>0.</w:t>
+      </w:r>
+      <w:r>
+        <w:rPr>
+          <w:b/>
+          <w:bCs/>
+        </w:rPr>
+        <w:t>793</w:t>
+      </w:r>
+    </w:p>
+    <w:p>
+      <w:pPr>
+        <w:pStyle w:val="ListParagraph"/>
+        <w:numPr>
+          <w:ilvl w:val="1"/>
+          <w:numId w:val="2"/>
+        </w:numPr>
+      </w:pPr>
+      <w:r>
+        <w:t xml:space="preserve">For Is Cancerous, the more convolutions gave better </w:t>
+      </w:r>
+      <w:proofErr w:type="gramStart"/>
+      <w:r>
+        <w:t>results</w:t>
+      </w:r>
+      <w:proofErr w:type="gramEnd"/>
+    </w:p>
+    <w:p>
+      <w:pPr>
+        <w:pStyle w:val="ListParagraph"/>
+        <w:numPr>
+          <w:ilvl w:val="1"/>
+          <w:numId w:val="2"/>
+        </w:numPr>
+      </w:pPr>
+      <w:r>
+        <w:t xml:space="preserve">For Cell Type, a slight reduction in Accuracy, so therefore not worth </w:t>
+      </w:r>
+      <w:proofErr w:type="gramStart"/>
+      <w:r>
+        <w:t>using</w:t>
+      </w:r>
+      <w:proofErr w:type="gramEnd"/>
     </w:p>
     <w:p>
       <w:pPr>
@@ -443,296 +1842,170 @@
         </w:numPr>
       </w:pPr>
       <w:r>
-        <w:t xml:space="preserve">Tensorflow Base model was created, in Assignment2 notebook. </w:t>
-      </w:r>
-    </w:p>
-    <w:p>
-      <w:pPr>
-        <w:pStyle w:val="ListParagraph"/>
-        <w:numPr>
-          <w:ilvl w:val="1"/>
-          <w:numId w:val="2"/>
-        </w:numPr>
-      </w:pPr>
-      <w:r>
-        <w:t>Image Preprocessing applied, converted to greyscale</w:t>
-      </w:r>
-    </w:p>
-    <w:p>
-      <w:pPr>
-        <w:pStyle w:val="ListParagraph"/>
-        <w:numPr>
-          <w:ilvl w:val="1"/>
-          <w:numId w:val="2"/>
-        </w:numPr>
-      </w:pPr>
-      <w:r>
-        <w:t>2 Layers</w:t>
-      </w:r>
-    </w:p>
-    <w:p>
-      <w:pPr>
-        <w:pStyle w:val="ListParagraph"/>
-        <w:numPr>
-          <w:ilvl w:val="1"/>
-          <w:numId w:val="2"/>
-        </w:numPr>
-      </w:pPr>
-      <w:r>
-        <w:t>Results: IsCancerous</w:t>
-      </w:r>
-    </w:p>
-    <w:p>
-      <w:pPr>
-        <w:pStyle w:val="ListParagraph"/>
-        <w:numPr>
-          <w:ilvl w:val="2"/>
-          <w:numId w:val="2"/>
-        </w:numPr>
-      </w:pPr>
-      <w:r>
-        <w:t>Training Accuracy 89%</w:t>
-      </w:r>
-    </w:p>
-    <w:p>
-      <w:pPr>
-        <w:pStyle w:val="ListParagraph"/>
-        <w:numPr>
-          <w:ilvl w:val="2"/>
-          <w:numId w:val="2"/>
-        </w:numPr>
-      </w:pPr>
-      <w:r>
-        <w:t>Test Accuracy: 82%</w:t>
-      </w:r>
-    </w:p>
-    <w:p>
-      <w:pPr>
-        <w:pStyle w:val="ListParagraph"/>
-        <w:numPr>
-          <w:ilvl w:val="1"/>
-          <w:numId w:val="2"/>
-        </w:numPr>
-      </w:pPr>
-      <w:r>
-        <w:t>Results: CellType</w:t>
-      </w:r>
-    </w:p>
-    <w:p>
-      <w:pPr>
-        <w:pStyle w:val="ListParagraph"/>
-        <w:numPr>
-          <w:ilvl w:val="2"/>
-          <w:numId w:val="2"/>
-        </w:numPr>
-      </w:pPr>
-      <w:r>
-        <w:t>Training Accuracy: 76%</w:t>
-      </w:r>
-    </w:p>
-    <w:p>
-      <w:pPr>
-        <w:pStyle w:val="ListParagraph"/>
-        <w:numPr>
-          <w:ilvl w:val="2"/>
-          <w:numId w:val="2"/>
-        </w:numPr>
-      </w:pPr>
-      <w:r>
-        <w:t>Test Accuracy: 70%</w:t>
-      </w:r>
-    </w:p>
-    <w:p>
-      <w:pPr>
-        <w:pStyle w:val="ListParagraph"/>
-        <w:numPr>
-          <w:ilvl w:val="0"/>
-          <w:numId w:val="2"/>
-        </w:numPr>
-      </w:pPr>
-      <w:r>
-        <w:t xml:space="preserve">PyTorch 3 Layer Fully Connected Neural Network in File 06. </w:t>
-      </w:r>
-    </w:p>
-    <w:p>
-      <w:pPr>
-        <w:pStyle w:val="ListParagraph"/>
-        <w:numPr>
-          <w:ilvl w:val="1"/>
-          <w:numId w:val="2"/>
-        </w:numPr>
-      </w:pPr>
-      <w:r>
-        <w:t>No Image Preprocessing to grey scale has been done</w:t>
-      </w:r>
-    </w:p>
-    <w:p>
-      <w:pPr>
-        <w:pStyle w:val="ListParagraph"/>
-        <w:numPr>
-          <w:ilvl w:val="1"/>
-          <w:numId w:val="2"/>
-        </w:numPr>
-      </w:pPr>
-      <w:r>
-        <w:t>Results: IsCancerous</w:t>
-      </w:r>
-    </w:p>
-    <w:p>
-      <w:pPr>
-        <w:pStyle w:val="ListParagraph"/>
-        <w:numPr>
-          <w:ilvl w:val="2"/>
-          <w:numId w:val="2"/>
-        </w:numPr>
-      </w:pPr>
-      <w:r>
-        <w:t>Training Accuracy: 0.9</w:t>
-      </w:r>
-      <w:r>
-        <w:t>55</w:t>
-      </w:r>
-    </w:p>
-    <w:p>
-      <w:pPr>
-        <w:pStyle w:val="ListParagraph"/>
-        <w:numPr>
-          <w:ilvl w:val="2"/>
-          <w:numId w:val="2"/>
-        </w:numPr>
-      </w:pPr>
-      <w:r>
-        <w:t>Training F1 Score 0.9</w:t>
-      </w:r>
-      <w:r>
-        <w:t>36</w:t>
-      </w:r>
-    </w:p>
-    <w:p>
-      <w:pPr>
-        <w:pStyle w:val="ListParagraph"/>
-        <w:numPr>
-          <w:ilvl w:val="2"/>
-          <w:numId w:val="2"/>
-        </w:numPr>
-      </w:pPr>
-      <w:r>
+        <w:t xml:space="preserve">Using Full Data </w:t>
+      </w:r>
+      <w:proofErr w:type="gramStart"/>
+      <w:r>
+        <w:t>For</w:t>
+      </w:r>
+      <w:proofErr w:type="gramEnd"/>
+      <w:r>
+        <w:t xml:space="preserve"> the Cancerous Model. The Extra data is labelled for Cancerous, so just added the data and trained. Training process is very slow</w:t>
+      </w:r>
+      <w:r>
+        <w:t>:</w:t>
+      </w:r>
+    </w:p>
+    <w:p>
+      <w:pPr>
+        <w:pStyle w:val="ListParagraph"/>
+        <w:numPr>
+          <w:ilvl w:val="1"/>
+          <w:numId w:val="2"/>
+        </w:numPr>
+      </w:pPr>
+      <w:r>
+        <w:t xml:space="preserve">Results: </w:t>
+      </w:r>
+      <w:proofErr w:type="spellStart"/>
+      <w:r>
+        <w:t>IsCancerous</w:t>
+      </w:r>
+      <w:proofErr w:type="spellEnd"/>
+    </w:p>
+    <w:p>
+      <w:pPr>
+        <w:pStyle w:val="ListParagraph"/>
+        <w:numPr>
+          <w:ilvl w:val="2"/>
+          <w:numId w:val="2"/>
+        </w:numPr>
+      </w:pPr>
+      <w:r>
+        <w:t>Training Accuracy: 0</w:t>
+      </w:r>
+      <w:r>
+        <w:t>.95</w:t>
+      </w:r>
+      <w:r>
+        <w:t>6</w:t>
+      </w:r>
+    </w:p>
+    <w:p>
+      <w:pPr>
+        <w:pStyle w:val="ListParagraph"/>
+        <w:numPr>
+          <w:ilvl w:val="2"/>
+          <w:numId w:val="2"/>
+        </w:numPr>
+      </w:pPr>
+      <w:r>
+        <w:t>Training F1 Score 0.92</w:t>
+      </w:r>
+      <w:r>
+        <w:t>6</w:t>
+      </w:r>
+    </w:p>
+    <w:p>
+      <w:pPr>
+        <w:pStyle w:val="ListParagraph"/>
+        <w:numPr>
+          <w:ilvl w:val="2"/>
+          <w:numId w:val="2"/>
+        </w:numPr>
+      </w:pPr>
+      <w:r>
+        <w:lastRenderedPageBreak/>
         <w:t>Test Accuracy: 0.</w:t>
       </w:r>
       <w:r>
-        <w:t>863</w:t>
-      </w:r>
-    </w:p>
-    <w:p>
-      <w:pPr>
-        <w:pStyle w:val="ListParagraph"/>
-        <w:numPr>
-          <w:ilvl w:val="2"/>
-          <w:numId w:val="2"/>
-        </w:numPr>
-      </w:pPr>
-      <w:r>
-        <w:t>Test F1 Score: 0.8</w:t>
-      </w:r>
-      <w:r>
-        <w:t>84</w:t>
-      </w:r>
-    </w:p>
-    <w:p>
-      <w:pPr>
-        <w:pStyle w:val="ListParagraph"/>
-        <w:numPr>
-          <w:ilvl w:val="1"/>
-          <w:numId w:val="2"/>
-        </w:numPr>
-      </w:pPr>
-      <w:r>
-        <w:t>Results: CellType</w:t>
-      </w:r>
-    </w:p>
-    <w:p>
-      <w:pPr>
-        <w:pStyle w:val="ListParagraph"/>
-        <w:numPr>
-          <w:ilvl w:val="2"/>
-          <w:numId w:val="2"/>
-        </w:numPr>
-      </w:pPr>
-      <w:r>
-        <w:t xml:space="preserve">Training Accuracy: </w:t>
-      </w:r>
-      <w:r>
-        <w:t>0.</w:t>
-      </w:r>
-      <w:r>
-        <w:t>883</w:t>
-      </w:r>
-    </w:p>
-    <w:p>
-      <w:pPr>
-        <w:pStyle w:val="ListParagraph"/>
-        <w:numPr>
-          <w:ilvl w:val="2"/>
-          <w:numId w:val="2"/>
-        </w:numPr>
-      </w:pPr>
-      <w:r>
-        <w:t xml:space="preserve">Test Accuracy: </w:t>
-      </w:r>
-      <w:r>
-        <w:t>0.7</w:t>
-      </w:r>
-      <w:r>
-        <w:t>84</w:t>
-      </w:r>
-    </w:p>
-    <w:p>
-      <w:pPr>
-        <w:pStyle w:val="ListParagraph"/>
-        <w:numPr>
-          <w:ilvl w:val="0"/>
-          <w:numId w:val="2"/>
-        </w:numPr>
-      </w:pPr>
-      <w:r>
-        <w:t>Experimented with More layers in files 07 and 08</w:t>
-      </w:r>
-    </w:p>
-    <w:p>
-      <w:pPr>
-        <w:pStyle w:val="ListParagraph"/>
-        <w:numPr>
-          <w:ilvl w:val="0"/>
-          <w:numId w:val="2"/>
-        </w:numPr>
-      </w:pPr>
-      <w:r>
-        <w:t>Tuned Learning Rate in file 09</w:t>
-      </w:r>
-    </w:p>
-    <w:p>
-      <w:pPr>
-        <w:pStyle w:val="ListParagraph"/>
-        <w:numPr>
-          <w:ilvl w:val="1"/>
-          <w:numId w:val="2"/>
-        </w:numPr>
-      </w:pPr>
-      <w:r>
-        <w:t>Picked 0.0001 as best learning rate</w:t>
-      </w:r>
-    </w:p>
-    <w:p>
-      <w:pPr>
-        <w:pStyle w:val="ListParagraph"/>
-        <w:numPr>
-          <w:ilvl w:val="1"/>
-          <w:numId w:val="2"/>
-        </w:numPr>
-      </w:pPr>
-      <w:r>
-        <w:t xml:space="preserve">0.00003 has slightly better results in experiments, but was very slow, not worth the time tradeoff </w:t>
-      </w:r>
+        <w:t>8</w:t>
+      </w:r>
+      <w:r>
+        <w:t>49</w:t>
+      </w:r>
+    </w:p>
+    <w:p>
+      <w:pPr>
+        <w:pStyle w:val="ListParagraph"/>
+        <w:numPr>
+          <w:ilvl w:val="2"/>
+          <w:numId w:val="2"/>
+        </w:numPr>
+        <w:rPr>
+          <w:b/>
+          <w:bCs/>
+        </w:rPr>
+      </w:pPr>
+      <w:r>
+        <w:rPr>
+          <w:b/>
+          <w:bCs/>
+        </w:rPr>
+        <w:t>Test F1 Score 0.</w:t>
+      </w:r>
+      <w:r>
+        <w:rPr>
+          <w:b/>
+          <w:bCs/>
+        </w:rPr>
+        <w:t>851</w:t>
+      </w:r>
+    </w:p>
+    <w:p>
+      <w:pPr>
+        <w:pStyle w:val="ListParagraph"/>
+        <w:numPr>
+          <w:ilvl w:val="1"/>
+          <w:numId w:val="2"/>
+        </w:numPr>
+      </w:pPr>
+      <w:r>
+        <w:t xml:space="preserve">Even though we added more data, the results are </w:t>
+      </w:r>
+      <w:proofErr w:type="gramStart"/>
+      <w:r>
+        <w:t>actually worse</w:t>
+      </w:r>
+      <w:proofErr w:type="gramEnd"/>
+      <w:r>
+        <w:t xml:space="preserve"> than before. Overcomplicated data? Or Overfitting?</w:t>
+      </w:r>
+    </w:p>
+    <w:p>
+      <w:pPr>
+        <w:pStyle w:val="ListParagraph"/>
+        <w:numPr>
+          <w:ilvl w:val="2"/>
+          <w:numId w:val="2"/>
+        </w:numPr>
+      </w:pPr>
+      <w:r>
+        <w:t xml:space="preserve">Try again with the simpler CNN </w:t>
+      </w:r>
+      <w:proofErr w:type="gramStart"/>
+      <w:r>
+        <w:t>model</w:t>
+      </w:r>
+      <w:proofErr w:type="gramEnd"/>
+    </w:p>
+    <w:p>
+      <w:pPr>
+        <w:pStyle w:val="ListParagraph"/>
+        <w:numPr>
+          <w:ilvl w:val="2"/>
+          <w:numId w:val="2"/>
+        </w:numPr>
+      </w:pPr>
+      <w:r>
+        <w:t>Also try with adding Dropout</w:t>
+      </w:r>
+    </w:p>
+    <w:p>
+      <w:pPr>
+        <w:pStyle w:val="ListParagraph"/>
+        <w:ind w:left="2160"/>
+      </w:pPr>
     </w:p>
     <w:sectPr>
       <w:pgSz w:w="11906" w:h="16838"/>

</xml_diff>

<commit_message>
Final CNN model. Tried grey scale, also experimented with smaller settings, found a config that has pretty good performance but much faster than the previous best performer, which was extremely slow. To test this model with semi supervised full data
</commit_message>
<xml_diff>
--- a/A2 Research.docx
+++ b/A2 Research.docx
@@ -243,6 +243,430 @@
         <w:t xml:space="preserve"> it’s about training two individual classifiers based on two views of the data</w:t>
       </w:r>
     </w:p>
+    <w:p/>
+    <w:p>
+      <w:r>
+        <w:br w:type="page"/>
+      </w:r>
+    </w:p>
+    <w:p>
+      <w:pPr>
+        <w:pStyle w:val="Heading1"/>
+      </w:pPr>
+      <w:r>
+        <w:lastRenderedPageBreak/>
+        <w:t>Marking Rubric Checklist</w:t>
+      </w:r>
+    </w:p>
+    <w:p/>
+    <w:p>
+      <w:pPr>
+        <w:pStyle w:val="ListParagraph"/>
+        <w:numPr>
+          <w:ilvl w:val="0"/>
+          <w:numId w:val="4"/>
+        </w:numPr>
+      </w:pPr>
+      <w:r>
+        <w:t>The approach is an excellent and</w:t>
+      </w:r>
+      <w:r>
+        <w:t xml:space="preserve"> </w:t>
+      </w:r>
+      <w:r>
+        <w:t>extremely thorough investigation</w:t>
+      </w:r>
+      <w:r>
+        <w:t xml:space="preserve"> </w:t>
+      </w:r>
+      <w:r>
+        <w:t xml:space="preserve">of the chosen ML problem. </w:t>
+      </w:r>
+    </w:p>
+    <w:p>
+      <w:pPr>
+        <w:pStyle w:val="ListParagraph"/>
+        <w:numPr>
+          <w:ilvl w:val="0"/>
+          <w:numId w:val="4"/>
+        </w:numPr>
+      </w:pPr>
+      <w:r>
+        <w:t>It</w:t>
+      </w:r>
+      <w:r>
+        <w:t xml:space="preserve"> </w:t>
+      </w:r>
+      <w:r>
+        <w:t>explored multiple algorithms and</w:t>
+      </w:r>
+      <w:r>
+        <w:t xml:space="preserve"> </w:t>
+      </w:r>
+      <w:r>
+        <w:t>techniques for solving the</w:t>
+      </w:r>
+      <w:r>
+        <w:t xml:space="preserve"> </w:t>
+      </w:r>
+      <w:r>
+        <w:t xml:space="preserve">problem (when required). </w:t>
+      </w:r>
+    </w:p>
+    <w:p>
+      <w:pPr>
+        <w:pStyle w:val="ListParagraph"/>
+        <w:numPr>
+          <w:ilvl w:val="0"/>
+          <w:numId w:val="4"/>
+        </w:numPr>
+      </w:pPr>
+      <w:r>
+        <w:t>It goes</w:t>
+      </w:r>
+      <w:r>
+        <w:t xml:space="preserve"> </w:t>
+      </w:r>
+      <w:r>
+        <w:t>beyond using the tools provided</w:t>
+      </w:r>
+      <w:r>
+        <w:t xml:space="preserve"> </w:t>
+      </w:r>
+      <w:r>
+        <w:t xml:space="preserve">in class. </w:t>
+      </w:r>
+    </w:p>
+    <w:p>
+      <w:pPr>
+        <w:pStyle w:val="ListParagraph"/>
+        <w:numPr>
+          <w:ilvl w:val="0"/>
+          <w:numId w:val="4"/>
+        </w:numPr>
+      </w:pPr>
+      <w:r>
+        <w:t>There are no gaps in</w:t>
+      </w:r>
+      <w:r>
+        <w:t xml:space="preserve"> </w:t>
+      </w:r>
+      <w:r>
+        <w:t>what the investigation has</w:t>
+      </w:r>
+      <w:r>
+        <w:t xml:space="preserve"> </w:t>
+      </w:r>
+      <w:r>
+        <w:t xml:space="preserve">considered. </w:t>
+      </w:r>
+    </w:p>
+    <w:p>
+      <w:pPr>
+        <w:pStyle w:val="ListParagraph"/>
+        <w:numPr>
+          <w:ilvl w:val="0"/>
+          <w:numId w:val="4"/>
+        </w:numPr>
+      </w:pPr>
+      <w:r>
+        <w:t>The approach makes</w:t>
+      </w:r>
+      <w:r>
+        <w:t xml:space="preserve"> </w:t>
+      </w:r>
+      <w:r>
+        <w:t>careful consideration of the</w:t>
+      </w:r>
+      <w:r>
+        <w:t xml:space="preserve"> </w:t>
+      </w:r>
+      <w:r>
+        <w:t>unique aspects of the chosen ML</w:t>
+      </w:r>
+      <w:r>
+        <w:t xml:space="preserve"> </w:t>
+      </w:r>
+      <w:r>
+        <w:t>problem.</w:t>
+      </w:r>
+    </w:p>
+    <w:p>
+      <w:pPr>
+        <w:pStyle w:val="ListParagraph"/>
+        <w:numPr>
+          <w:ilvl w:val="0"/>
+          <w:numId w:val="4"/>
+        </w:numPr>
+      </w:pPr>
+      <w:r>
+        <w:t>For higher grades you must use techniques that goes beyond simple performance</w:t>
+      </w:r>
+      <w:r>
+        <w:t xml:space="preserve"> </w:t>
+      </w:r>
+      <w:r>
+        <w:t xml:space="preserve">metric analysis when making the ultimate judgment. </w:t>
+      </w:r>
+    </w:p>
+    <w:p>
+      <w:pPr>
+        <w:pStyle w:val="ListParagraph"/>
+        <w:numPr>
+          <w:ilvl w:val="0"/>
+          <w:numId w:val="4"/>
+        </w:numPr>
+      </w:pPr>
+    </w:p>
+    <w:p/>
+    <w:p>
+      <w:pPr>
+        <w:pStyle w:val="ListParagraph"/>
+        <w:numPr>
+          <w:ilvl w:val="0"/>
+          <w:numId w:val="4"/>
+        </w:numPr>
+      </w:pPr>
+      <w:r>
+        <w:t>Has completed the advanced</w:t>
+      </w:r>
+      <w:r>
+        <w:t xml:space="preserve"> </w:t>
+      </w:r>
+      <w:r>
+        <w:t>challenges mentioned in the</w:t>
+      </w:r>
+      <w:r>
+        <w:t xml:space="preserve"> </w:t>
+      </w:r>
+      <w:r>
+        <w:t>speciﬁcation (excellent).</w:t>
+      </w:r>
+    </w:p>
+    <w:p>
+      <w:pPr>
+        <w:pStyle w:val="ListParagraph"/>
+      </w:pPr>
+    </w:p>
+    <w:p>
+      <w:pPr>
+        <w:pStyle w:val="ListParagraph"/>
+        <w:numPr>
+          <w:ilvl w:val="0"/>
+          <w:numId w:val="4"/>
+        </w:numPr>
+      </w:pPr>
+      <w:r>
+        <w:t>The design of the approach</w:t>
+      </w:r>
+      <w:r>
+        <w:t xml:space="preserve"> </w:t>
+      </w:r>
+      <w:r>
+        <w:t>includes excellent choice of</w:t>
+      </w:r>
+      <w:r>
+        <w:t xml:space="preserve"> </w:t>
+      </w:r>
+      <w:r>
+        <w:t xml:space="preserve">training data selection, </w:t>
+      </w:r>
+      <w:proofErr w:type="spellStart"/>
+      <w:r>
+        <w:t>preprocessing</w:t>
+      </w:r>
+      <w:proofErr w:type="spellEnd"/>
+      <w:r>
+        <w:t>, model training,</w:t>
+      </w:r>
+      <w:r>
+        <w:t xml:space="preserve"> </w:t>
+      </w:r>
+      <w:r>
+        <w:t>parameter tuning, and</w:t>
+      </w:r>
+      <w:r>
+        <w:t xml:space="preserve"> </w:t>
+      </w:r>
+      <w:r>
+        <w:t>evaluation.</w:t>
+      </w:r>
+    </w:p>
+    <w:p>
+      <w:pPr>
+        <w:pStyle w:val="ListParagraph"/>
+      </w:pPr>
+    </w:p>
+    <w:p>
+      <w:pPr>
+        <w:pStyle w:val="ListParagraph"/>
+        <w:numPr>
+          <w:ilvl w:val="0"/>
+          <w:numId w:val="4"/>
+        </w:numPr>
+      </w:pPr>
+      <w:r>
+        <w:t>Ultimate Judgement is</w:t>
+      </w:r>
+      <w:r>
+        <w:t xml:space="preserve"> </w:t>
+      </w:r>
+      <w:r>
+        <w:t>established and exceptionally</w:t>
+      </w:r>
+      <w:r>
+        <w:t xml:space="preserve"> </w:t>
+      </w:r>
+      <w:r>
+        <w:t>justiﬁed</w:t>
+      </w:r>
+      <w:r>
+        <w:t>.</w:t>
+      </w:r>
+    </w:p>
+    <w:p>
+      <w:pPr>
+        <w:pStyle w:val="ListParagraph"/>
+        <w:numPr>
+          <w:ilvl w:val="0"/>
+          <w:numId w:val="4"/>
+        </w:numPr>
+      </w:pPr>
+      <w:r>
+        <w:t>Evaluation of the Ultimate</w:t>
+      </w:r>
+      <w:r>
+        <w:t xml:space="preserve"> </w:t>
+      </w:r>
+      <w:r>
+        <w:t>Judgement is exceptional and</w:t>
+      </w:r>
+      <w:r>
+        <w:t xml:space="preserve"> </w:t>
+      </w:r>
+      <w:r>
+        <w:t>clearly demonstrated (or proves)</w:t>
+      </w:r>
+      <w:r>
+        <w:t xml:space="preserve"> </w:t>
+      </w:r>
+      <w:r>
+        <w:t>the viability of the trained model</w:t>
+      </w:r>
+      <w:r>
+        <w:t xml:space="preserve"> </w:t>
+      </w:r>
+      <w:r>
+        <w:t xml:space="preserve">in real-world </w:t>
+      </w:r>
+      <w:proofErr w:type="gramStart"/>
+      <w:r>
+        <w:t>practice</w:t>
+      </w:r>
+      <w:proofErr w:type="gramEnd"/>
+    </w:p>
+    <w:p>
+      <w:pPr>
+        <w:pStyle w:val="ListParagraph"/>
+        <w:numPr>
+          <w:ilvl w:val="0"/>
+          <w:numId w:val="4"/>
+        </w:numPr>
+      </w:pPr>
+      <w:r>
+        <w:t>The evaluation is independent.</w:t>
+      </w:r>
+    </w:p>
+    <w:p>
+      <w:pPr>
+        <w:pStyle w:val="ListParagraph"/>
+      </w:pPr>
+    </w:p>
+    <w:p>
+      <w:pPr>
+        <w:pStyle w:val="ListParagraph"/>
+        <w:numPr>
+          <w:ilvl w:val="0"/>
+          <w:numId w:val="4"/>
+        </w:numPr>
+      </w:pPr>
+      <w:r>
+        <w:t>Report is easy to read and ﬂows</w:t>
+      </w:r>
+      <w:r>
+        <w:t xml:space="preserve"> </w:t>
+      </w:r>
+      <w:r>
+        <w:t>well.  It is structured well, leading</w:t>
+      </w:r>
+      <w:r>
+        <w:t xml:space="preserve"> </w:t>
+      </w:r>
+      <w:r>
+        <w:t>the reader to fully understand the</w:t>
+      </w:r>
+      <w:r>
+        <w:t xml:space="preserve"> </w:t>
+      </w:r>
+      <w:r>
+        <w:t>rationale for the ﬁnal approach</w:t>
+      </w:r>
+      <w:r>
+        <w:t xml:space="preserve"> </w:t>
+      </w:r>
+      <w:r>
+        <w:t>taken.</w:t>
+      </w:r>
+    </w:p>
+    <w:p>
+      <w:pPr>
+        <w:pStyle w:val="ListParagraph"/>
+        <w:numPr>
+          <w:ilvl w:val="0"/>
+          <w:numId w:val="4"/>
+        </w:numPr>
+      </w:pPr>
+      <w:r>
+        <w:t>Approaches are excellently</w:t>
+      </w:r>
+      <w:r>
+        <w:t xml:space="preserve"> </w:t>
+      </w:r>
+      <w:r>
+        <w:t>described. Tables, ﬁgures and</w:t>
+      </w:r>
+      <w:r>
+        <w:t xml:space="preserve"> </w:t>
+      </w:r>
+      <w:r>
+        <w:t>other visualisation are tailored to</w:t>
+      </w:r>
+      <w:r>
+        <w:t xml:space="preserve"> </w:t>
+      </w:r>
+      <w:r>
+        <w:t>the descriptions and justiﬁcations</w:t>
+      </w:r>
+      <w:r>
+        <w:t xml:space="preserve"> </w:t>
+      </w:r>
+      <w:r>
+        <w:t>made in the report’s text.</w:t>
+      </w:r>
+    </w:p>
+    <w:p>
+      <w:pPr>
+        <w:pStyle w:val="ListParagraph"/>
+      </w:pPr>
+    </w:p>
+    <w:p/>
+    <w:p/>
+    <w:p/>
+    <w:p/>
+    <w:p/>
+    <w:p/>
+    <w:p/>
+    <w:p/>
     <w:p>
       <w:r>
         <w:br w:type="page"/>
@@ -316,6 +740,23 @@
       <w:pPr>
         <w:pStyle w:val="ListParagraph"/>
         <w:numPr>
+          <w:ilvl w:val="1"/>
+          <w:numId w:val="2"/>
+        </w:numPr>
+      </w:pPr>
+      <w:r>
+        <w:t xml:space="preserve">Make sure to explain </w:t>
+      </w:r>
+      <w:proofErr w:type="gramStart"/>
+      <w:r>
+        <w:t>choices</w:t>
+      </w:r>
+      <w:proofErr w:type="gramEnd"/>
+    </w:p>
+    <w:p>
+      <w:pPr>
+        <w:pStyle w:val="ListParagraph"/>
+        <w:numPr>
           <w:ilvl w:val="0"/>
           <w:numId w:val="2"/>
         </w:numPr>
@@ -1073,6 +1514,7 @@
         </w:numPr>
       </w:pPr>
       <w:r>
+        <w:lastRenderedPageBreak/>
         <w:t xml:space="preserve">Tried different Dropout rates with worse results, so use </w:t>
       </w:r>
       <w:proofErr w:type="gramStart"/>
@@ -1090,32 +1532,1312 @@
         </w:numPr>
       </w:pPr>
       <w:r>
+        <w:t>Conclusions</w:t>
+      </w:r>
+    </w:p>
+    <w:p>
+      <w:pPr>
+        <w:pStyle w:val="ListParagraph"/>
+        <w:numPr>
+          <w:ilvl w:val="2"/>
+          <w:numId w:val="2"/>
+        </w:numPr>
+      </w:pPr>
+      <w:r>
+        <w:t>L2 not very effective</w:t>
+      </w:r>
+    </w:p>
+    <w:p>
+      <w:pPr>
+        <w:pStyle w:val="ListParagraph"/>
+        <w:numPr>
+          <w:ilvl w:val="2"/>
+          <w:numId w:val="2"/>
+        </w:numPr>
+      </w:pPr>
+      <w:r>
+        <w:t xml:space="preserve">Dropout effective in reducing </w:t>
+      </w:r>
+      <w:proofErr w:type="gramStart"/>
+      <w:r>
+        <w:t>overfitting</w:t>
+      </w:r>
+      <w:proofErr w:type="gramEnd"/>
+    </w:p>
+    <w:p>
+      <w:pPr>
+        <w:pStyle w:val="ListParagraph"/>
+        <w:numPr>
+          <w:ilvl w:val="2"/>
+          <w:numId w:val="2"/>
+        </w:numPr>
+      </w:pPr>
+      <w:r>
+        <w:t>Early stopping not very effective, but also good at reducing training time</w:t>
+      </w:r>
+    </w:p>
+    <w:p>
+      <w:pPr>
+        <w:pStyle w:val="ListParagraph"/>
+        <w:numPr>
+          <w:ilvl w:val="1"/>
+          <w:numId w:val="2"/>
+        </w:numPr>
+      </w:pPr>
+      <w:r>
+        <w:t xml:space="preserve">Dropout Results: </w:t>
+      </w:r>
+      <w:proofErr w:type="spellStart"/>
+      <w:r>
+        <w:t>IsCancerous</w:t>
+      </w:r>
+      <w:proofErr w:type="spellEnd"/>
+    </w:p>
+    <w:p>
+      <w:pPr>
+        <w:pStyle w:val="ListParagraph"/>
+        <w:numPr>
+          <w:ilvl w:val="2"/>
+          <w:numId w:val="2"/>
+        </w:numPr>
+      </w:pPr>
+      <w:r>
+        <w:t>Training Accuracy: 0.925</w:t>
+      </w:r>
+    </w:p>
+    <w:p>
+      <w:pPr>
+        <w:pStyle w:val="ListParagraph"/>
+        <w:numPr>
+          <w:ilvl w:val="2"/>
+          <w:numId w:val="2"/>
+        </w:numPr>
+      </w:pPr>
+      <w:r>
+        <w:t>Training F1 Score 0.899</w:t>
+      </w:r>
+    </w:p>
+    <w:p>
+      <w:pPr>
+        <w:pStyle w:val="ListParagraph"/>
+        <w:numPr>
+          <w:ilvl w:val="2"/>
+          <w:numId w:val="2"/>
+        </w:numPr>
+      </w:pPr>
+      <w:r>
+        <w:t>Test Accuracy: 0.882</w:t>
+      </w:r>
+    </w:p>
+    <w:p>
+      <w:pPr>
+        <w:pStyle w:val="ListParagraph"/>
+        <w:numPr>
+          <w:ilvl w:val="2"/>
+          <w:numId w:val="2"/>
+        </w:numPr>
+        <w:rPr>
+          <w:b/>
+          <w:bCs/>
+        </w:rPr>
+      </w:pPr>
+      <w:r>
+        <w:rPr>
+          <w:b/>
+          <w:bCs/>
+        </w:rPr>
+        <w:t>Test F1 Score: 0.</w:t>
+      </w:r>
+      <w:r>
+        <w:rPr>
+          <w:b/>
+          <w:bCs/>
+        </w:rPr>
+        <w:t>907</w:t>
+      </w:r>
+    </w:p>
+    <w:p>
+      <w:pPr>
+        <w:pStyle w:val="ListParagraph"/>
+        <w:numPr>
+          <w:ilvl w:val="1"/>
+          <w:numId w:val="2"/>
+        </w:numPr>
+      </w:pPr>
+      <w:r>
+        <w:t xml:space="preserve">Results: </w:t>
+      </w:r>
+      <w:proofErr w:type="spellStart"/>
+      <w:r>
+        <w:t>CellType</w:t>
+      </w:r>
+      <w:proofErr w:type="spellEnd"/>
+    </w:p>
+    <w:p>
+      <w:pPr>
+        <w:pStyle w:val="ListParagraph"/>
+        <w:numPr>
+          <w:ilvl w:val="2"/>
+          <w:numId w:val="2"/>
+        </w:numPr>
+      </w:pPr>
+      <w:r>
+        <w:t>Training Accuracy: 0.803</w:t>
+      </w:r>
+    </w:p>
+    <w:p>
+      <w:pPr>
+        <w:pStyle w:val="ListParagraph"/>
+        <w:numPr>
+          <w:ilvl w:val="2"/>
+          <w:numId w:val="2"/>
+        </w:numPr>
+      </w:pPr>
+      <w:r>
+        <w:rPr>
+          <w:b/>
+          <w:bCs/>
+        </w:rPr>
+        <w:t>Test Accuracy: 0.801</w:t>
+      </w:r>
+    </w:p>
+    <w:p>
+      <w:pPr>
+        <w:pStyle w:val="ListParagraph"/>
+        <w:numPr>
+          <w:ilvl w:val="0"/>
+          <w:numId w:val="2"/>
+        </w:numPr>
+      </w:pPr>
+      <w:r>
+        <w:rPr>
+          <w:b/>
+          <w:bCs/>
+        </w:rPr>
+        <w:t>Analysis</w:t>
+      </w:r>
+      <w:r>
+        <w:t xml:space="preserve">: Variance and overfitting reduced. But Training time is high and </w:t>
+      </w:r>
+      <w:r>
+        <w:t xml:space="preserve">accuracy in both can possibly be improved. </w:t>
+      </w:r>
+    </w:p>
+    <w:p>
+      <w:pPr>
+        <w:pStyle w:val="ListParagraph"/>
+        <w:numPr>
+          <w:ilvl w:val="0"/>
+          <w:numId w:val="2"/>
+        </w:numPr>
+      </w:pPr>
+      <w:r>
+        <w:t>Next, Convolutional Neural Networks tested. Results see File 22</w:t>
+      </w:r>
+    </w:p>
+    <w:p>
+      <w:pPr>
+        <w:pStyle w:val="ListParagraph"/>
+        <w:numPr>
+          <w:ilvl w:val="1"/>
+          <w:numId w:val="2"/>
+        </w:numPr>
+      </w:pPr>
+      <w:r>
+        <w:t>Tried 3 Convolution layers with 2 Layer Classifier NN, 3 Convolution layers with 3 Layer Classifier NN, with and without Early Stopping</w:t>
+      </w:r>
+    </w:p>
+    <w:p>
+      <w:pPr>
+        <w:pStyle w:val="ListParagraph"/>
+        <w:numPr>
+          <w:ilvl w:val="1"/>
+          <w:numId w:val="2"/>
+        </w:numPr>
+      </w:pPr>
+      <w:r>
+        <w:t xml:space="preserve">Chose 3 Convolution layers with 3 Layer Classifier NN With Early Stopping. Good Results, some without </w:t>
+      </w:r>
+      <w:r>
+        <w:t xml:space="preserve">Early stopping had insignificantly higher metrics, but longer training </w:t>
+      </w:r>
+      <w:proofErr w:type="gramStart"/>
+      <w:r>
+        <w:t>times</w:t>
+      </w:r>
+      <w:proofErr w:type="gramEnd"/>
+    </w:p>
+    <w:p>
+      <w:pPr>
+        <w:pStyle w:val="ListParagraph"/>
+        <w:numPr>
+          <w:ilvl w:val="1"/>
+          <w:numId w:val="2"/>
+        </w:numPr>
+      </w:pPr>
+      <w:r>
+        <w:t xml:space="preserve">Results: </w:t>
+      </w:r>
+      <w:proofErr w:type="spellStart"/>
+      <w:r>
+        <w:t>IsCancerous</w:t>
+      </w:r>
+      <w:proofErr w:type="spellEnd"/>
+    </w:p>
+    <w:p>
+      <w:pPr>
+        <w:pStyle w:val="ListParagraph"/>
+        <w:numPr>
+          <w:ilvl w:val="2"/>
+          <w:numId w:val="2"/>
+        </w:numPr>
+      </w:pPr>
+      <w:r>
+        <w:t>Training Accuracy: 0.948</w:t>
+      </w:r>
+    </w:p>
+    <w:p>
+      <w:pPr>
+        <w:pStyle w:val="ListParagraph"/>
+        <w:numPr>
+          <w:ilvl w:val="2"/>
+          <w:numId w:val="2"/>
+        </w:numPr>
+      </w:pPr>
+      <w:r>
+        <w:t>Training F1 Score 0.927</w:t>
+      </w:r>
+    </w:p>
+    <w:p>
+      <w:pPr>
+        <w:pStyle w:val="ListParagraph"/>
+        <w:numPr>
+          <w:ilvl w:val="2"/>
+          <w:numId w:val="2"/>
+        </w:numPr>
+      </w:pPr>
+      <w:r>
+        <w:t>Test Accuracy: 0.876</w:t>
+      </w:r>
+    </w:p>
+    <w:p>
+      <w:pPr>
+        <w:pStyle w:val="ListParagraph"/>
+        <w:numPr>
+          <w:ilvl w:val="2"/>
+          <w:numId w:val="2"/>
+        </w:numPr>
+        <w:rPr>
+          <w:b/>
+          <w:bCs/>
+        </w:rPr>
+      </w:pPr>
+      <w:r>
+        <w:rPr>
+          <w:b/>
+          <w:bCs/>
+        </w:rPr>
+        <w:t>Test F1 Score 0.899</w:t>
+      </w:r>
+    </w:p>
+    <w:p>
+      <w:pPr>
+        <w:pStyle w:val="ListParagraph"/>
+        <w:numPr>
+          <w:ilvl w:val="1"/>
+          <w:numId w:val="2"/>
+        </w:numPr>
+      </w:pPr>
+      <w:r>
+        <w:t xml:space="preserve">Results: </w:t>
+      </w:r>
+      <w:proofErr w:type="spellStart"/>
+      <w:r>
+        <w:t>CellType</w:t>
+      </w:r>
+      <w:proofErr w:type="spellEnd"/>
+    </w:p>
+    <w:p>
+      <w:pPr>
+        <w:pStyle w:val="ListParagraph"/>
+        <w:numPr>
+          <w:ilvl w:val="2"/>
+          <w:numId w:val="2"/>
+        </w:numPr>
+      </w:pPr>
+      <w:r>
+        <w:t>Training Accuracy: 0.81</w:t>
+      </w:r>
+    </w:p>
+    <w:p>
+      <w:pPr>
+        <w:pStyle w:val="ListParagraph"/>
+        <w:numPr>
+          <w:ilvl w:val="2"/>
+          <w:numId w:val="2"/>
+        </w:numPr>
+        <w:rPr>
+          <w:b/>
+          <w:bCs/>
+        </w:rPr>
+      </w:pPr>
+      <w:r>
+        <w:rPr>
+          <w:b/>
+          <w:bCs/>
+        </w:rPr>
+        <w:t xml:space="preserve">Test Accuracy: </w:t>
+      </w:r>
+      <w:r>
+        <w:rPr>
+          <w:b/>
+          <w:bCs/>
+        </w:rPr>
+        <w:t>0.796</w:t>
+      </w:r>
+    </w:p>
+    <w:p>
+      <w:pPr>
+        <w:pStyle w:val="ListParagraph"/>
+        <w:numPr>
+          <w:ilvl w:val="0"/>
+          <w:numId w:val="2"/>
+        </w:numPr>
+      </w:pPr>
+      <w:r>
+        <w:rPr>
+          <w:b/>
+          <w:bCs/>
+        </w:rPr>
+        <w:t xml:space="preserve">Analysis: </w:t>
+      </w:r>
+      <w:r>
+        <w:t xml:space="preserve">Models are an improvement. Less of a Gap in error, in this case overfitting seems like a lesser issue or not an issue. But still possibility for improvement. Try some of the following </w:t>
+      </w:r>
+      <w:proofErr w:type="gramStart"/>
+      <w:r>
+        <w:t>methods</w:t>
+      </w:r>
+      <w:proofErr w:type="gramEnd"/>
+    </w:p>
+    <w:p>
+      <w:pPr>
+        <w:pStyle w:val="ListParagraph"/>
+        <w:numPr>
+          <w:ilvl w:val="1"/>
+          <w:numId w:val="2"/>
+        </w:numPr>
+      </w:pPr>
+      <w:r>
+        <w:t>More Complex CNN models</w:t>
+      </w:r>
+      <w:r>
+        <w:t xml:space="preserve"> – more complex convolutions and/or Classifiers</w:t>
+      </w:r>
+    </w:p>
+    <w:p>
+      <w:pPr>
+        <w:pStyle w:val="ListParagraph"/>
+        <w:numPr>
+          <w:ilvl w:val="1"/>
+          <w:numId w:val="2"/>
+        </w:numPr>
+      </w:pPr>
+      <w:r>
+        <w:t xml:space="preserve">Additional data – Use Extra Labels </w:t>
+      </w:r>
+      <w:proofErr w:type="gramStart"/>
+      <w:r>
+        <w:t>data</w:t>
+      </w:r>
+      <w:proofErr w:type="gramEnd"/>
+    </w:p>
+    <w:p>
+      <w:pPr>
+        <w:pStyle w:val="ListParagraph"/>
+        <w:numPr>
+          <w:ilvl w:val="1"/>
+          <w:numId w:val="2"/>
+        </w:numPr>
+      </w:pPr>
+      <w:r>
+        <w:t>Data Augmentation</w:t>
+      </w:r>
+    </w:p>
+    <w:p>
+      <w:pPr>
+        <w:pStyle w:val="ListParagraph"/>
+        <w:numPr>
+          <w:ilvl w:val="0"/>
+          <w:numId w:val="2"/>
+        </w:numPr>
+      </w:pPr>
+      <w:r>
+        <w:t xml:space="preserve">Tried More Complex CNNs. See Files 24 and 25, see 25 for </w:t>
+      </w:r>
+      <w:proofErr w:type="gramStart"/>
+      <w:r>
+        <w:t>results</w:t>
+      </w:r>
+      <w:proofErr w:type="gramEnd"/>
+    </w:p>
+    <w:p>
+      <w:pPr>
+        <w:pStyle w:val="ListParagraph"/>
+        <w:numPr>
+          <w:ilvl w:val="1"/>
+          <w:numId w:val="2"/>
+        </w:numPr>
+      </w:pPr>
+      <w:r>
+        <w:t>First, Tried more complex Convolution Layers. Still only 3 Convolution Layers, but increased the size of feature maps (channels) and increased kernel size of first layer (give reasons)</w:t>
+      </w:r>
+    </w:p>
+    <w:p>
+      <w:pPr>
+        <w:pStyle w:val="ListParagraph"/>
+        <w:numPr>
+          <w:ilvl w:val="1"/>
+          <w:numId w:val="2"/>
+        </w:numPr>
+      </w:pPr>
+      <w:r>
+        <w:t xml:space="preserve">Second, Tried more complex Classifier Layers. Increase to 4 layers and increased </w:t>
+      </w:r>
+      <w:proofErr w:type="gramStart"/>
+      <w:r>
+        <w:t>Neurons</w:t>
+      </w:r>
+      <w:proofErr w:type="gramEnd"/>
+    </w:p>
+    <w:p>
+      <w:pPr>
+        <w:pStyle w:val="ListParagraph"/>
+        <w:numPr>
+          <w:ilvl w:val="1"/>
+          <w:numId w:val="2"/>
+        </w:numPr>
+      </w:pPr>
+      <w:r>
+        <w:t>More Complex Convolution Layers gave better results, but more complex classifiers did not. Therefore, did not try combination of both, as training time has already significantly increased.</w:t>
+      </w:r>
+    </w:p>
+    <w:p>
+      <w:pPr>
+        <w:pStyle w:val="ListParagraph"/>
+        <w:numPr>
+          <w:ilvl w:val="1"/>
+          <w:numId w:val="2"/>
+        </w:numPr>
+      </w:pPr>
+      <w:r>
+        <w:t xml:space="preserve">Results: </w:t>
+      </w:r>
+      <w:proofErr w:type="spellStart"/>
+      <w:r>
+        <w:t>IsCancerous</w:t>
+      </w:r>
+      <w:proofErr w:type="spellEnd"/>
+    </w:p>
+    <w:p>
+      <w:pPr>
+        <w:pStyle w:val="ListParagraph"/>
+        <w:numPr>
+          <w:ilvl w:val="2"/>
+          <w:numId w:val="2"/>
+        </w:numPr>
+      </w:pPr>
+      <w:r>
+        <w:t>Training Accuracy: 0.</w:t>
+      </w:r>
+      <w:r>
+        <w:t>9</w:t>
+      </w:r>
+      <w:r>
+        <w:t>46</w:t>
+      </w:r>
+    </w:p>
+    <w:p>
+      <w:pPr>
+        <w:pStyle w:val="ListParagraph"/>
+        <w:numPr>
+          <w:ilvl w:val="2"/>
+          <w:numId w:val="2"/>
+        </w:numPr>
+      </w:pPr>
+      <w:r>
+        <w:t>Training F1 Score 0.927</w:t>
+      </w:r>
+    </w:p>
+    <w:p>
+      <w:pPr>
+        <w:pStyle w:val="ListParagraph"/>
+        <w:numPr>
+          <w:ilvl w:val="2"/>
+          <w:numId w:val="2"/>
+        </w:numPr>
+      </w:pPr>
+      <w:r>
+        <w:t>Test Accuracy: 0.</w:t>
+      </w:r>
+      <w:r>
+        <w:t>886</w:t>
+      </w:r>
+    </w:p>
+    <w:p>
+      <w:pPr>
+        <w:pStyle w:val="ListParagraph"/>
+        <w:numPr>
+          <w:ilvl w:val="2"/>
+          <w:numId w:val="2"/>
+        </w:numPr>
+        <w:rPr>
+          <w:b/>
+          <w:bCs/>
+        </w:rPr>
+      </w:pPr>
+      <w:r>
+        <w:rPr>
+          <w:b/>
+          <w:bCs/>
+        </w:rPr>
+        <w:t>Test F1 Score 0.</w:t>
+      </w:r>
+      <w:r>
+        <w:rPr>
+          <w:b/>
+          <w:bCs/>
+        </w:rPr>
+        <w:t>909</w:t>
+      </w:r>
+    </w:p>
+    <w:p>
+      <w:pPr>
+        <w:pStyle w:val="ListParagraph"/>
+        <w:numPr>
+          <w:ilvl w:val="1"/>
+          <w:numId w:val="2"/>
+        </w:numPr>
+      </w:pPr>
+      <w:r>
+        <w:t xml:space="preserve">Results: </w:t>
+      </w:r>
+      <w:proofErr w:type="spellStart"/>
+      <w:r>
+        <w:t>CellType</w:t>
+      </w:r>
+      <w:proofErr w:type="spellEnd"/>
+    </w:p>
+    <w:p>
+      <w:pPr>
+        <w:pStyle w:val="ListParagraph"/>
+        <w:numPr>
+          <w:ilvl w:val="2"/>
+          <w:numId w:val="2"/>
+        </w:numPr>
+      </w:pPr>
+      <w:r>
+        <w:t>Training Accuracy: 0.837</w:t>
+      </w:r>
+    </w:p>
+    <w:p>
+      <w:pPr>
+        <w:pStyle w:val="ListParagraph"/>
+        <w:numPr>
+          <w:ilvl w:val="2"/>
+          <w:numId w:val="2"/>
+        </w:numPr>
+        <w:rPr>
+          <w:b/>
+          <w:bCs/>
+        </w:rPr>
+      </w:pPr>
+      <w:r>
+        <w:rPr>
+          <w:b/>
+          <w:bCs/>
+        </w:rPr>
+        <w:t xml:space="preserve">Test Accuracy: </w:t>
+      </w:r>
+      <w:r>
+        <w:rPr>
+          <w:b/>
+          <w:bCs/>
+        </w:rPr>
+        <w:t>0.793</w:t>
+      </w:r>
+    </w:p>
+    <w:p>
+      <w:pPr>
+        <w:pStyle w:val="ListParagraph"/>
+        <w:numPr>
+          <w:ilvl w:val="1"/>
+          <w:numId w:val="2"/>
+        </w:numPr>
+      </w:pPr>
+      <w:r>
+        <w:t xml:space="preserve">For Is Cancerous, the more convolutions gave better </w:t>
+      </w:r>
+      <w:proofErr w:type="gramStart"/>
+      <w:r>
+        <w:t>results</w:t>
+      </w:r>
+      <w:proofErr w:type="gramEnd"/>
+    </w:p>
+    <w:p>
+      <w:pPr>
+        <w:pStyle w:val="ListParagraph"/>
+        <w:numPr>
+          <w:ilvl w:val="1"/>
+          <w:numId w:val="2"/>
+        </w:numPr>
+      </w:pPr>
+      <w:r>
+        <w:t xml:space="preserve">For Cell Type, a slight reduction in Accuracy, so therefore not worth </w:t>
+      </w:r>
+      <w:proofErr w:type="gramStart"/>
+      <w:r>
+        <w:t>using</w:t>
+      </w:r>
+      <w:proofErr w:type="gramEnd"/>
+    </w:p>
+    <w:p>
+      <w:pPr>
+        <w:pStyle w:val="ListParagraph"/>
+        <w:numPr>
+          <w:ilvl w:val="0"/>
+          <w:numId w:val="2"/>
+        </w:numPr>
+      </w:pPr>
+      <w:r>
+        <w:t xml:space="preserve">Using Full Data </w:t>
+      </w:r>
+      <w:proofErr w:type="gramStart"/>
+      <w:r>
+        <w:t>For</w:t>
+      </w:r>
+      <w:proofErr w:type="gramEnd"/>
+      <w:r>
+        <w:t xml:space="preserve"> the Cancerous Model. The Extra data is labelled for Cancerous, so just added the data and trained. Training process is very slow</w:t>
+      </w:r>
+      <w:r>
+        <w:t>:</w:t>
+      </w:r>
+    </w:p>
+    <w:p>
+      <w:pPr>
+        <w:pStyle w:val="ListParagraph"/>
+        <w:numPr>
+          <w:ilvl w:val="1"/>
+          <w:numId w:val="2"/>
+        </w:numPr>
+      </w:pPr>
+      <w:r>
+        <w:t xml:space="preserve">Results: </w:t>
+      </w:r>
+      <w:proofErr w:type="spellStart"/>
+      <w:r>
+        <w:t>IsCancerous</w:t>
+      </w:r>
+      <w:proofErr w:type="spellEnd"/>
+    </w:p>
+    <w:p>
+      <w:pPr>
+        <w:pStyle w:val="ListParagraph"/>
+        <w:numPr>
+          <w:ilvl w:val="2"/>
+          <w:numId w:val="2"/>
+        </w:numPr>
+      </w:pPr>
+      <w:r>
+        <w:t>Training Accuracy: 0.956</w:t>
+      </w:r>
+    </w:p>
+    <w:p>
+      <w:pPr>
+        <w:pStyle w:val="ListParagraph"/>
+        <w:numPr>
+          <w:ilvl w:val="2"/>
+          <w:numId w:val="2"/>
+        </w:numPr>
+      </w:pPr>
+      <w:r>
         <w:lastRenderedPageBreak/>
-        <w:t>Conclusions</w:t>
-      </w:r>
-    </w:p>
-    <w:p>
-      <w:pPr>
-        <w:pStyle w:val="ListParagraph"/>
-        <w:numPr>
-          <w:ilvl w:val="2"/>
-          <w:numId w:val="2"/>
-        </w:numPr>
-      </w:pPr>
-      <w:r>
-        <w:t>L2 not very effective</w:t>
-      </w:r>
-    </w:p>
-    <w:p>
-      <w:pPr>
-        <w:pStyle w:val="ListParagraph"/>
-        <w:numPr>
-          <w:ilvl w:val="2"/>
-          <w:numId w:val="2"/>
-        </w:numPr>
-      </w:pPr>
-      <w:r>
-        <w:t xml:space="preserve">Dropout effective in reducing </w:t>
+        <w:t>Training F1 Score 0.926</w:t>
+      </w:r>
+    </w:p>
+    <w:p>
+      <w:pPr>
+        <w:pStyle w:val="ListParagraph"/>
+        <w:numPr>
+          <w:ilvl w:val="2"/>
+          <w:numId w:val="2"/>
+        </w:numPr>
+      </w:pPr>
+      <w:r>
+        <w:t>Test Accuracy: 0.</w:t>
+      </w:r>
+      <w:r>
+        <w:t>849</w:t>
+      </w:r>
+    </w:p>
+    <w:p>
+      <w:pPr>
+        <w:pStyle w:val="ListParagraph"/>
+        <w:numPr>
+          <w:ilvl w:val="2"/>
+          <w:numId w:val="2"/>
+        </w:numPr>
+        <w:rPr>
+          <w:b/>
+          <w:bCs/>
+        </w:rPr>
+      </w:pPr>
+      <w:r>
+        <w:rPr>
+          <w:b/>
+          <w:bCs/>
+        </w:rPr>
+        <w:t>Test F1 Score 0.</w:t>
+      </w:r>
+      <w:r>
+        <w:rPr>
+          <w:b/>
+          <w:bCs/>
+        </w:rPr>
+        <w:t>851</w:t>
+      </w:r>
+    </w:p>
+    <w:p>
+      <w:pPr>
+        <w:pStyle w:val="ListParagraph"/>
+        <w:numPr>
+          <w:ilvl w:val="1"/>
+          <w:numId w:val="2"/>
+        </w:numPr>
+      </w:pPr>
+      <w:r>
+        <w:t xml:space="preserve">Even though we added more data, the results are </w:t>
+      </w:r>
+      <w:proofErr w:type="gramStart"/>
+      <w:r>
+        <w:t>actually worse</w:t>
+      </w:r>
+      <w:proofErr w:type="gramEnd"/>
+      <w:r>
+        <w:t xml:space="preserve"> than before. Overcomplicated data? Or Overfitting?</w:t>
+      </w:r>
+    </w:p>
+    <w:p>
+      <w:pPr>
+        <w:pStyle w:val="ListParagraph"/>
+        <w:numPr>
+          <w:ilvl w:val="2"/>
+          <w:numId w:val="2"/>
+        </w:numPr>
+      </w:pPr>
+      <w:r>
+        <w:t xml:space="preserve">Try again with the simpler CNN </w:t>
+      </w:r>
+      <w:proofErr w:type="gramStart"/>
+      <w:r>
+        <w:t>model</w:t>
+      </w:r>
+      <w:proofErr w:type="gramEnd"/>
+    </w:p>
+    <w:p>
+      <w:pPr>
+        <w:pStyle w:val="ListParagraph"/>
+        <w:numPr>
+          <w:ilvl w:val="2"/>
+          <w:numId w:val="2"/>
+        </w:numPr>
+      </w:pPr>
+      <w:r>
+        <w:t>Also try with adding Dropout</w:t>
+      </w:r>
+    </w:p>
+    <w:p>
+      <w:pPr>
+        <w:pStyle w:val="ListParagraph"/>
+        <w:numPr>
+          <w:ilvl w:val="0"/>
+          <w:numId w:val="2"/>
+        </w:numPr>
+      </w:pPr>
+      <w:r>
+        <w:t>Using the Full data for Semi-Supervised using the best CNN Model</w:t>
+      </w:r>
+    </w:p>
+    <w:p>
+      <w:pPr>
+        <w:pStyle w:val="ListParagraph"/>
+        <w:numPr>
+          <w:ilvl w:val="1"/>
+          <w:numId w:val="2"/>
+        </w:numPr>
+      </w:pPr>
+      <w:r>
+        <w:t xml:space="preserve">If each run through takes about 2 hrs, and semi-supervised might iterate 4 times, may take 8 hours to run on </w:t>
+      </w:r>
+      <w:proofErr w:type="spellStart"/>
+      <w:proofErr w:type="gramStart"/>
+      <w:r>
+        <w:t>colab</w:t>
+      </w:r>
+      <w:proofErr w:type="spellEnd"/>
+      <w:proofErr w:type="gramEnd"/>
+    </w:p>
+    <w:p>
+      <w:pPr>
+        <w:pStyle w:val="ListParagraph"/>
+        <w:numPr>
+          <w:ilvl w:val="1"/>
+          <w:numId w:val="2"/>
+        </w:numPr>
+      </w:pPr>
+      <w:r>
+        <w:t xml:space="preserve">Runs a long time, haven’t been able to get it to fully run because </w:t>
+      </w:r>
+      <w:proofErr w:type="spellStart"/>
+      <w:r>
+        <w:t>colab</w:t>
+      </w:r>
+      <w:proofErr w:type="spellEnd"/>
+      <w:r>
+        <w:t xml:space="preserve"> disconnects if you aren’t looking at </w:t>
+      </w:r>
+      <w:proofErr w:type="gramStart"/>
+      <w:r>
+        <w:t>it</w:t>
+      </w:r>
+      <w:proofErr w:type="gramEnd"/>
+    </w:p>
+    <w:p>
+      <w:pPr>
+        <w:pStyle w:val="ListParagraph"/>
+        <w:numPr>
+          <w:ilvl w:val="0"/>
+          <w:numId w:val="2"/>
+        </w:numPr>
+      </w:pPr>
+      <w:r>
+        <w:t xml:space="preserve">Using the Full data for Semi-Supervised with best NN model, </w:t>
+      </w:r>
+      <w:proofErr w:type="gramStart"/>
+      <w:r>
+        <w:t>2 layer</w:t>
+      </w:r>
+      <w:proofErr w:type="gramEnd"/>
+      <w:r>
+        <w:t xml:space="preserve"> model</w:t>
+      </w:r>
+    </w:p>
+    <w:p>
+      <w:pPr>
+        <w:pStyle w:val="ListParagraph"/>
+        <w:numPr>
+          <w:ilvl w:val="1"/>
+          <w:numId w:val="2"/>
+        </w:numPr>
+      </w:pPr>
+      <w:r>
+        <w:t xml:space="preserve">Set High Confidence threshold to </w:t>
+      </w:r>
+      <w:proofErr w:type="gramStart"/>
+      <w:r>
+        <w:t>0.9</w:t>
+      </w:r>
+      <w:proofErr w:type="gramEnd"/>
+    </w:p>
+    <w:p>
+      <w:pPr>
+        <w:pStyle w:val="ListParagraph"/>
+        <w:numPr>
+          <w:ilvl w:val="1"/>
+          <w:numId w:val="2"/>
+        </w:numPr>
+      </w:pPr>
+      <w:r>
+        <w:t xml:space="preserve">Took </w:t>
+      </w:r>
+      <w:proofErr w:type="spellStart"/>
+      <w:r>
+        <w:t>approx</w:t>
+      </w:r>
+      <w:proofErr w:type="spellEnd"/>
+      <w:r>
+        <w:t xml:space="preserve"> 2 hours to </w:t>
+      </w:r>
+      <w:proofErr w:type="gramStart"/>
+      <w:r>
+        <w:t>run</w:t>
+      </w:r>
+      <w:proofErr w:type="gramEnd"/>
+    </w:p>
+    <w:p>
+      <w:pPr>
+        <w:pStyle w:val="ListParagraph"/>
+        <w:numPr>
+          <w:ilvl w:val="1"/>
+          <w:numId w:val="2"/>
+        </w:numPr>
+      </w:pPr>
+      <w:r>
+        <w:t xml:space="preserve">Over 5 iterations, used all the extra </w:t>
+      </w:r>
+      <w:proofErr w:type="gramStart"/>
+      <w:r>
+        <w:t>data</w:t>
+      </w:r>
+      <w:proofErr w:type="gramEnd"/>
+    </w:p>
+    <w:p>
+      <w:pPr>
+        <w:pStyle w:val="ListParagraph"/>
+        <w:numPr>
+          <w:ilvl w:val="1"/>
+          <w:numId w:val="2"/>
+        </w:numPr>
+      </w:pPr>
+      <w:r>
+        <w:t xml:space="preserve">Last iteration just incorporated the last 3 records, possibly should make it stop if the remaining extra data is very small, or if the number of predicted high conf is very </w:t>
+      </w:r>
+      <w:proofErr w:type="gramStart"/>
+      <w:r>
+        <w:t>small</w:t>
+      </w:r>
+      <w:proofErr w:type="gramEnd"/>
+    </w:p>
+    <w:p>
+      <w:pPr>
+        <w:pStyle w:val="ListParagraph"/>
+        <w:numPr>
+          <w:ilvl w:val="1"/>
+          <w:numId w:val="2"/>
+        </w:numPr>
+      </w:pPr>
+      <w:r>
+        <w:t xml:space="preserve">Through iterations, the final validation F1 scores generally did not improve, fell by small </w:t>
+      </w:r>
+      <w:proofErr w:type="gramStart"/>
+      <w:r>
+        <w:t>increments</w:t>
+      </w:r>
+      <w:proofErr w:type="gramEnd"/>
+    </w:p>
+    <w:p>
+      <w:pPr>
+        <w:pStyle w:val="ListParagraph"/>
+        <w:numPr>
+          <w:ilvl w:val="1"/>
+          <w:numId w:val="2"/>
+        </w:numPr>
+      </w:pPr>
+      <w:r>
+        <w:t>Results</w:t>
+      </w:r>
+    </w:p>
+    <w:p>
+      <w:pPr>
+        <w:pStyle w:val="ListParagraph"/>
+        <w:numPr>
+          <w:ilvl w:val="2"/>
+          <w:numId w:val="2"/>
+        </w:numPr>
+      </w:pPr>
+      <w:r>
+        <w:t>Training Accuracy: 0.761</w:t>
+      </w:r>
+    </w:p>
+    <w:p>
+      <w:pPr>
+        <w:pStyle w:val="ListParagraph"/>
+        <w:numPr>
+          <w:ilvl w:val="2"/>
+          <w:numId w:val="2"/>
+        </w:numPr>
+        <w:rPr>
+          <w:b/>
+          <w:bCs/>
+        </w:rPr>
+      </w:pPr>
+      <w:r>
+        <w:rPr>
+          <w:b/>
+          <w:bCs/>
+        </w:rPr>
+        <w:t>Test Accuracy</w:t>
+      </w:r>
+      <w:r>
+        <w:rPr>
+          <w:b/>
+          <w:bCs/>
+        </w:rPr>
+        <w:t>:</w:t>
+      </w:r>
+      <w:r>
+        <w:rPr>
+          <w:b/>
+          <w:bCs/>
+        </w:rPr>
+        <w:t xml:space="preserve"> 0.736</w:t>
+      </w:r>
+    </w:p>
+    <w:p/>
+    <w:p>
+      <w:r>
+        <w:br w:type="page"/>
+      </w:r>
+    </w:p>
+    <w:p>
+      <w:pPr>
+        <w:pStyle w:val="Heading1"/>
+      </w:pPr>
+      <w:r>
+        <w:lastRenderedPageBreak/>
+        <w:t>Independent Evaluation Research</w:t>
+      </w:r>
+    </w:p>
+    <w:p/>
+    <w:p>
+      <w:pPr>
+        <w:rPr>
+          <w:b/>
+          <w:bCs/>
+        </w:rPr>
+      </w:pPr>
+      <w:r>
+        <w:rPr>
+          <w:b/>
+          <w:bCs/>
+        </w:rPr>
+        <w:t>Locality Sensitive Deep Learning for Detection and</w:t>
+      </w:r>
+      <w:r>
+        <w:rPr>
+          <w:b/>
+          <w:bCs/>
+        </w:rPr>
+        <w:t xml:space="preserve"> </w:t>
+      </w:r>
+      <w:r>
+        <w:rPr>
+          <w:b/>
+          <w:bCs/>
+        </w:rPr>
+        <w:t>Classification of Nuclei in Routine Colon Cancer</w:t>
+      </w:r>
+      <w:r>
+        <w:rPr>
+          <w:b/>
+          <w:bCs/>
+        </w:rPr>
+        <w:t xml:space="preserve"> paper</w:t>
+      </w:r>
+    </w:p>
+    <w:p>
+      <w:r>
+        <w:t>Provided by assignment.</w:t>
+      </w:r>
+    </w:p>
+    <w:p>
+      <w:pPr>
+        <w:pStyle w:val="ListParagraph"/>
+        <w:numPr>
+          <w:ilvl w:val="0"/>
+          <w:numId w:val="2"/>
+        </w:numPr>
+      </w:pPr>
+      <w:r>
+        <w:t>In this paper, we present novel locality sensitive deep</w:t>
+      </w:r>
+      <w:r>
+        <w:t xml:space="preserve"> </w:t>
+      </w:r>
+      <w:r>
+        <w:t>learning approaches to detect and classify nuclei</w:t>
+      </w:r>
+      <w:r>
+        <w:t xml:space="preserve"> … </w:t>
+      </w:r>
+      <w:r>
+        <w:t xml:space="preserve">based on convolutional neural networks (CNNs). </w:t>
+      </w:r>
+    </w:p>
+    <w:p>
+      <w:pPr>
+        <w:pStyle w:val="ListParagraph"/>
+        <w:numPr>
+          <w:ilvl w:val="0"/>
+          <w:numId w:val="2"/>
+        </w:numPr>
+      </w:pPr>
+      <w:r>
+        <w:t xml:space="preserve">Standard CNN based methods follow a sliding window approach whereby the sliding window is </w:t>
+      </w:r>
+      <w:proofErr w:type="spellStart"/>
+      <w:r>
+        <w:t>centered</w:t>
+      </w:r>
+      <w:proofErr w:type="spellEnd"/>
+      <w:r>
+        <w:t xml:space="preserve"> at the pixel to be </w:t>
+      </w:r>
+      <w:proofErr w:type="spellStart"/>
+      <w:r>
+        <w:t>labeled</w:t>
+      </w:r>
+      <w:proofErr w:type="spellEnd"/>
+      <w:r>
+        <w:t xml:space="preserve"> or regressed. Our locality sensitive deep learning approach is based on two premises: (a) distance from the </w:t>
+      </w:r>
+      <w:proofErr w:type="spellStart"/>
+      <w:r>
+        <w:t>center</w:t>
+      </w:r>
+      <w:proofErr w:type="spellEnd"/>
+      <w:r>
+        <w:t xml:space="preserve"> of an object (nucleus, in this case) should be incorporated into the calculation of probability map for detecting that object, and (b) a weighted ensemble of local predictions for a class label can yield more accurate </w:t>
+      </w:r>
+      <w:proofErr w:type="spellStart"/>
+      <w:r>
+        <w:t>labeling</w:t>
+      </w:r>
+      <w:proofErr w:type="spellEnd"/>
+      <w:r>
+        <w:t xml:space="preserve"> of an object.</w:t>
+      </w:r>
+    </w:p>
+    <w:p>
+      <w:pPr>
+        <w:pStyle w:val="ListParagraph"/>
+        <w:numPr>
+          <w:ilvl w:val="0"/>
+          <w:numId w:val="2"/>
+        </w:numPr>
+      </w:pPr>
+      <w:r>
+        <w:t xml:space="preserve">For detection, we propose a </w:t>
+      </w:r>
+      <w:r>
+        <w:rPr>
+          <w:b/>
+          <w:bCs/>
+        </w:rPr>
+        <w:t>spatially</w:t>
+      </w:r>
+      <w:r>
+        <w:t xml:space="preserve"> </w:t>
+      </w:r>
+      <w:r>
+        <w:rPr>
+          <w:b/>
+          <w:bCs/>
+        </w:rPr>
+        <w:t>constrained CNN (SC-CNN),</w:t>
+      </w:r>
+      <w:r>
+        <w:t xml:space="preserve"> a new variant of CNN that includes parameter estimation layer and spatially constrained layer for spatial regression.</w:t>
+      </w:r>
+    </w:p>
+    <w:p>
+      <w:r>
+        <w:rPr>
+          <w:noProof/>
+        </w:rPr>
+        <w:drawing>
+          <wp:inline distT="0" distB="0" distL="0" distR="0" wp14:anchorId="65F64C92" wp14:editId="34E47573">
+            <wp:extent cx="6256562" cy="2651990"/>
+            <wp:effectExtent l="0" t="0" r="0" b="0"/>
+            <wp:docPr id="1980003219" name="Picture 1"/>
+            <wp:cNvGraphicFramePr>
+              <a:graphicFrameLocks xmlns:a="http://schemas.openxmlformats.org/drawingml/2006/main" noChangeAspect="1"/>
+            </wp:cNvGraphicFramePr>
+            <a:graphic xmlns:a="http://schemas.openxmlformats.org/drawingml/2006/main">
+              <a:graphicData uri="http://schemas.openxmlformats.org/drawingml/2006/picture">
+                <pic:pic xmlns:pic="http://schemas.openxmlformats.org/drawingml/2006/picture">
+                  <pic:nvPicPr>
+                    <pic:cNvPr id="1980003219" name=""/>
+                    <pic:cNvPicPr/>
+                  </pic:nvPicPr>
+                  <pic:blipFill>
+                    <a:blip r:embed="rId7"/>
+                    <a:stretch>
+                      <a:fillRect/>
+                    </a:stretch>
+                  </pic:blipFill>
+                  <pic:spPr>
+                    <a:xfrm>
+                      <a:off x="0" y="0"/>
+                      <a:ext cx="6256562" cy="2651990"/>
+                    </a:xfrm>
+                    <a:prstGeom prst="rect">
+                      <a:avLst/>
+                    </a:prstGeom>
+                  </pic:spPr>
+                </pic:pic>
+              </a:graphicData>
+            </a:graphic>
+          </wp:inline>
+        </w:drawing>
+      </w:r>
+    </w:p>
+    <w:p>
+      <w:pPr>
+        <w:pStyle w:val="ListParagraph"/>
+        <w:numPr>
+          <w:ilvl w:val="0"/>
+          <w:numId w:val="2"/>
+        </w:numPr>
+      </w:pPr>
+      <w:proofErr w:type="gramStart"/>
+      <w:r>
+        <w:t>So</w:t>
+      </w:r>
+      <w:proofErr w:type="gramEnd"/>
+      <w:r>
+        <w:t xml:space="preserve"> they do </w:t>
+      </w:r>
+      <w:proofErr w:type="spellStart"/>
+      <w:r>
+        <w:t>greyscaling</w:t>
+      </w:r>
+      <w:proofErr w:type="spellEnd"/>
+      <w:r>
+        <w:t>, and they use much less features etc than my CNN</w:t>
+      </w:r>
+    </w:p>
+    <w:p>
+      <w:pPr>
+        <w:pStyle w:val="ListParagraph"/>
+        <w:numPr>
+          <w:ilvl w:val="0"/>
+          <w:numId w:val="2"/>
+        </w:numPr>
+      </w:pPr>
+      <w:r>
+        <w:t>Also, they have 2 CNNs, one to detect the nucleus then another to classify it?</w:t>
+      </w:r>
+    </w:p>
+    <w:p>
+      <w:pPr>
+        <w:pStyle w:val="ListParagraph"/>
+        <w:numPr>
+          <w:ilvl w:val="0"/>
+          <w:numId w:val="2"/>
+        </w:numPr>
+      </w:pPr>
+      <w:r>
+        <w:t xml:space="preserve">They use max pooling, </w:t>
+      </w:r>
+      <w:proofErr w:type="spellStart"/>
+      <w:r>
+        <w:t>ReLU</w:t>
+      </w:r>
+      <w:proofErr w:type="spellEnd"/>
+      <w:r>
+        <w:t xml:space="preserve"> and dropout to avoid </w:t>
       </w:r>
       <w:proofErr w:type="gramStart"/>
       <w:r>
@@ -1127,159 +2849,45 @@
       <w:pPr>
         <w:pStyle w:val="ListParagraph"/>
         <w:numPr>
-          <w:ilvl w:val="2"/>
-          <w:numId w:val="2"/>
-        </w:numPr>
-      </w:pPr>
-      <w:r>
-        <w:t>Early stopping not very effective, but also good at reducing training time</w:t>
-      </w:r>
-    </w:p>
-    <w:p>
-      <w:pPr>
-        <w:pStyle w:val="ListParagraph"/>
-        <w:numPr>
-          <w:ilvl w:val="1"/>
-          <w:numId w:val="2"/>
-        </w:numPr>
-      </w:pPr>
-      <w:r>
-        <w:t xml:space="preserve">Dropout </w:t>
-      </w:r>
-      <w:r>
-        <w:t xml:space="preserve">Results: </w:t>
+          <w:ilvl w:val="0"/>
+          <w:numId w:val="2"/>
+        </w:numPr>
+      </w:pPr>
+      <w:r>
+        <w:t xml:space="preserve">They did Data Augmentation, rotation, flips and </w:t>
       </w:r>
       <w:proofErr w:type="spellStart"/>
       <w:r>
-        <w:t>IsCancerous</w:t>
+        <w:t>color</w:t>
       </w:r>
       <w:proofErr w:type="spellEnd"/>
-    </w:p>
-    <w:p>
-      <w:pPr>
-        <w:pStyle w:val="ListParagraph"/>
-        <w:numPr>
-          <w:ilvl w:val="2"/>
-          <w:numId w:val="2"/>
-        </w:numPr>
-      </w:pPr>
-      <w:r>
-        <w:t>Training Accuracy: 0.9</w:t>
-      </w:r>
-      <w:r>
-        <w:t>25</w:t>
-      </w:r>
-    </w:p>
-    <w:p>
-      <w:pPr>
-        <w:pStyle w:val="ListParagraph"/>
-        <w:numPr>
-          <w:ilvl w:val="2"/>
-          <w:numId w:val="2"/>
-        </w:numPr>
-      </w:pPr>
-      <w:r>
-        <w:t>Training F1 Score 0.</w:t>
-      </w:r>
-      <w:r>
-        <w:t>899</w:t>
-      </w:r>
-    </w:p>
-    <w:p>
-      <w:pPr>
-        <w:pStyle w:val="ListParagraph"/>
-        <w:numPr>
-          <w:ilvl w:val="2"/>
-          <w:numId w:val="2"/>
-        </w:numPr>
-      </w:pPr>
-      <w:r>
-        <w:t>Test Accuracy: 0.8</w:t>
-      </w:r>
-      <w:r>
-        <w:t>82</w:t>
-      </w:r>
-    </w:p>
-    <w:p>
-      <w:pPr>
-        <w:pStyle w:val="ListParagraph"/>
-        <w:numPr>
-          <w:ilvl w:val="2"/>
-          <w:numId w:val="2"/>
-        </w:numPr>
-        <w:rPr>
-          <w:b/>
-          <w:bCs/>
-        </w:rPr>
-      </w:pPr>
-      <w:r>
-        <w:rPr>
-          <w:b/>
-          <w:bCs/>
-        </w:rPr>
-        <w:t>Test F1 Score: 0.</w:t>
-      </w:r>
-      <w:r>
-        <w:rPr>
-          <w:b/>
-          <w:bCs/>
-        </w:rPr>
-        <w:t>907</w:t>
-      </w:r>
-    </w:p>
-    <w:p>
-      <w:pPr>
-        <w:pStyle w:val="ListParagraph"/>
-        <w:numPr>
-          <w:ilvl w:val="1"/>
-          <w:numId w:val="2"/>
-        </w:numPr>
-      </w:pPr>
-      <w:r>
-        <w:t xml:space="preserve">Results: </w:t>
+      <w:r>
+        <w:t xml:space="preserve"> </w:t>
+      </w:r>
+      <w:proofErr w:type="gramStart"/>
+      <w:r>
+        <w:t>variations</w:t>
+      </w:r>
+      <w:proofErr w:type="gramEnd"/>
+    </w:p>
+    <w:p>
+      <w:pPr>
+        <w:pStyle w:val="ListParagraph"/>
+        <w:numPr>
+          <w:ilvl w:val="0"/>
+          <w:numId w:val="2"/>
+        </w:numPr>
+      </w:pPr>
+      <w:r>
+        <w:t xml:space="preserve">They had a dataset of 29,756 images, 22,444 labelled with cell type and 7312 </w:t>
       </w:r>
       <w:proofErr w:type="spellStart"/>
       <w:r>
-        <w:t>CellType</w:t>
+        <w:t>unabelled</w:t>
       </w:r>
       <w:proofErr w:type="spellEnd"/>
-    </w:p>
-    <w:p>
-      <w:pPr>
-        <w:pStyle w:val="ListParagraph"/>
-        <w:numPr>
-          <w:ilvl w:val="2"/>
-          <w:numId w:val="2"/>
-        </w:numPr>
-      </w:pPr>
-      <w:r>
-        <w:t>Training Accuracy: 0.8</w:t>
-      </w:r>
-      <w:r>
-        <w:t>03</w:t>
-      </w:r>
-    </w:p>
-    <w:p>
-      <w:pPr>
-        <w:pStyle w:val="ListParagraph"/>
-        <w:numPr>
-          <w:ilvl w:val="2"/>
-          <w:numId w:val="2"/>
-        </w:numPr>
-      </w:pPr>
-      <w:r>
-        <w:rPr>
-          <w:b/>
-          <w:bCs/>
-        </w:rPr>
-        <w:t>Test Accuracy: 0.</w:t>
-      </w:r>
-      <w:r>
-        <w:rPr>
-          <w:b/>
-          <w:bCs/>
-        </w:rPr>
-        <w:t>801</w:t>
+      <w:r>
+        <w:t>.</w:t>
       </w:r>
     </w:p>
     <w:p>
@@ -1291,721 +2899,101 @@
         </w:numPr>
       </w:pPr>
       <w:r>
-        <w:rPr>
-          <w:b/>
-          <w:bCs/>
-        </w:rPr>
-        <w:t>Analysis</w:t>
-      </w:r>
-      <w:r>
-        <w:t xml:space="preserve">: Variance and overfitting reduced. But Training time is high and </w:t>
-      </w:r>
-      <w:r>
-        <w:t xml:space="preserve">accuracy in both can possibly be improved. </w:t>
-      </w:r>
-    </w:p>
-    <w:p>
-      <w:pPr>
-        <w:pStyle w:val="ListParagraph"/>
-        <w:numPr>
-          <w:ilvl w:val="0"/>
-          <w:numId w:val="2"/>
-        </w:numPr>
-      </w:pPr>
-      <w:r>
-        <w:t>Next, Convolutional Neural Networks tested. Results see File 22</w:t>
-      </w:r>
-    </w:p>
-    <w:p>
-      <w:pPr>
-        <w:pStyle w:val="ListParagraph"/>
-        <w:numPr>
-          <w:ilvl w:val="1"/>
-          <w:numId w:val="2"/>
-        </w:numPr>
-      </w:pPr>
-      <w:r>
-        <w:t xml:space="preserve">Tried 3 Convolution layers with 2 Layer Classifier NN, </w:t>
-      </w:r>
-      <w:r>
-        <w:t xml:space="preserve">3 Convolution layers with </w:t>
-      </w:r>
-      <w:r>
-        <w:t>3</w:t>
-      </w:r>
-      <w:r>
-        <w:t xml:space="preserve"> Layer Classifier NN</w:t>
-      </w:r>
-      <w:r>
-        <w:t>, with and without Early Stopping</w:t>
-      </w:r>
-    </w:p>
-    <w:p>
-      <w:pPr>
-        <w:pStyle w:val="ListParagraph"/>
-        <w:numPr>
-          <w:ilvl w:val="1"/>
-          <w:numId w:val="2"/>
-        </w:numPr>
-      </w:pPr>
-      <w:r>
-        <w:t xml:space="preserve">Chose </w:t>
-      </w:r>
-      <w:r>
-        <w:t>3 Convolution layers with 3 Layer Classifier NN</w:t>
-      </w:r>
-      <w:r>
-        <w:t xml:space="preserve"> With Early Stopping. Good Results, some without </w:t>
-      </w:r>
-      <w:r>
-        <w:t xml:space="preserve">Early stopping had insignificantly higher metrics, but longer training </w:t>
-      </w:r>
-      <w:proofErr w:type="gramStart"/>
-      <w:r>
-        <w:t>times</w:t>
-      </w:r>
-      <w:proofErr w:type="gramEnd"/>
-    </w:p>
-    <w:p>
-      <w:pPr>
-        <w:pStyle w:val="ListParagraph"/>
-        <w:numPr>
-          <w:ilvl w:val="1"/>
-          <w:numId w:val="2"/>
-        </w:numPr>
-      </w:pPr>
-      <w:r>
-        <w:t xml:space="preserve">Results: </w:t>
+        <w:t xml:space="preserve">Used Precision, </w:t>
       </w:r>
       <w:proofErr w:type="spellStart"/>
       <w:r>
-        <w:t>IsCancerous</w:t>
+        <w:t>Regall</w:t>
       </w:r>
       <w:proofErr w:type="spellEnd"/>
-    </w:p>
-    <w:p>
-      <w:pPr>
-        <w:pStyle w:val="ListParagraph"/>
-        <w:numPr>
-          <w:ilvl w:val="2"/>
-          <w:numId w:val="2"/>
-        </w:numPr>
-      </w:pPr>
-      <w:r>
-        <w:t>Training Accuracy: 0.948</w:t>
-      </w:r>
-    </w:p>
-    <w:p>
-      <w:pPr>
-        <w:pStyle w:val="ListParagraph"/>
-        <w:numPr>
-          <w:ilvl w:val="2"/>
-          <w:numId w:val="2"/>
-        </w:numPr>
-      </w:pPr>
-      <w:r>
-        <w:t>Training F1 Score 0.</w:t>
-      </w:r>
-      <w:r>
-        <w:t>927</w:t>
-      </w:r>
-    </w:p>
-    <w:p>
-      <w:pPr>
-        <w:pStyle w:val="ListParagraph"/>
-        <w:numPr>
-          <w:ilvl w:val="2"/>
-          <w:numId w:val="2"/>
-        </w:numPr>
-      </w:pPr>
-      <w:r>
-        <w:t>Test Accuracy: 0.876</w:t>
-      </w:r>
-    </w:p>
-    <w:p>
-      <w:pPr>
-        <w:pStyle w:val="ListParagraph"/>
-        <w:numPr>
-          <w:ilvl w:val="2"/>
-          <w:numId w:val="2"/>
-        </w:numPr>
-        <w:rPr>
-          <w:b/>
-          <w:bCs/>
-        </w:rPr>
-      </w:pPr>
-      <w:r>
-        <w:rPr>
-          <w:b/>
-          <w:bCs/>
-        </w:rPr>
-        <w:t>Test</w:t>
-      </w:r>
-      <w:r>
-        <w:rPr>
-          <w:b/>
-          <w:bCs/>
-        </w:rPr>
-        <w:t xml:space="preserve"> F1 Score 0.</w:t>
-      </w:r>
-      <w:r>
-        <w:rPr>
-          <w:b/>
-          <w:bCs/>
-        </w:rPr>
-        <w:t>899</w:t>
-      </w:r>
-    </w:p>
-    <w:p>
-      <w:pPr>
-        <w:pStyle w:val="ListParagraph"/>
-        <w:numPr>
-          <w:ilvl w:val="1"/>
-          <w:numId w:val="2"/>
-        </w:numPr>
-      </w:pPr>
-      <w:r>
-        <w:t xml:space="preserve">Results: </w:t>
-      </w:r>
-      <w:proofErr w:type="spellStart"/>
-      <w:r>
-        <w:t>CellType</w:t>
-      </w:r>
-      <w:proofErr w:type="spellEnd"/>
-    </w:p>
-    <w:p>
-      <w:pPr>
-        <w:pStyle w:val="ListParagraph"/>
-        <w:numPr>
-          <w:ilvl w:val="2"/>
-          <w:numId w:val="2"/>
-        </w:numPr>
-      </w:pPr>
-      <w:r>
-        <w:t xml:space="preserve">Training Accuracy: </w:t>
-      </w:r>
-      <w:r>
-        <w:t>0.81</w:t>
-      </w:r>
-    </w:p>
-    <w:p>
-      <w:pPr>
-        <w:pStyle w:val="ListParagraph"/>
-        <w:numPr>
-          <w:ilvl w:val="2"/>
-          <w:numId w:val="2"/>
-        </w:numPr>
-        <w:rPr>
-          <w:b/>
-          <w:bCs/>
-        </w:rPr>
-      </w:pPr>
-      <w:r>
-        <w:rPr>
-          <w:b/>
-          <w:bCs/>
-        </w:rPr>
-        <w:t xml:space="preserve">Test Accuracy: </w:t>
-      </w:r>
-      <w:r>
-        <w:rPr>
-          <w:b/>
-          <w:bCs/>
-        </w:rPr>
-        <w:t>0.796</w:t>
-      </w:r>
-    </w:p>
-    <w:p>
-      <w:pPr>
-        <w:pStyle w:val="ListParagraph"/>
-        <w:numPr>
-          <w:ilvl w:val="0"/>
-          <w:numId w:val="2"/>
-        </w:numPr>
-      </w:pPr>
-      <w:r>
-        <w:rPr>
-          <w:b/>
-          <w:bCs/>
-        </w:rPr>
-        <w:t xml:space="preserve">Analysis: </w:t>
-      </w:r>
-      <w:r>
-        <w:t xml:space="preserve">Models are an improvement. Less of a Gap in error, in this case overfitting seems like a lesser issue or not an issue. But still possibility for improvement. Try some of the following </w:t>
-      </w:r>
-      <w:proofErr w:type="gramStart"/>
-      <w:r>
-        <w:t>methods</w:t>
-      </w:r>
-      <w:proofErr w:type="gramEnd"/>
-    </w:p>
-    <w:p>
-      <w:pPr>
-        <w:pStyle w:val="ListParagraph"/>
-        <w:numPr>
-          <w:ilvl w:val="1"/>
-          <w:numId w:val="2"/>
-        </w:numPr>
-      </w:pPr>
-      <w:r>
-        <w:t>More Complex CNN models</w:t>
-      </w:r>
-      <w:r>
-        <w:t xml:space="preserve"> – more complex convolutions and/or Classifiers</w:t>
-      </w:r>
-    </w:p>
-    <w:p>
-      <w:pPr>
-        <w:pStyle w:val="ListParagraph"/>
-        <w:numPr>
-          <w:ilvl w:val="1"/>
-          <w:numId w:val="2"/>
-        </w:numPr>
-      </w:pPr>
-      <w:r>
-        <w:t xml:space="preserve">Additional data – Use Extra Labels </w:t>
-      </w:r>
-      <w:proofErr w:type="gramStart"/>
-      <w:r>
-        <w:t>data</w:t>
-      </w:r>
-      <w:proofErr w:type="gramEnd"/>
-    </w:p>
-    <w:p>
-      <w:pPr>
-        <w:pStyle w:val="ListParagraph"/>
-        <w:numPr>
-          <w:ilvl w:val="1"/>
-          <w:numId w:val="2"/>
-        </w:numPr>
-      </w:pPr>
-      <w:r>
-        <w:t>Data Augmentation</w:t>
-      </w:r>
-    </w:p>
-    <w:p>
-      <w:pPr>
-        <w:pStyle w:val="ListParagraph"/>
-        <w:numPr>
-          <w:ilvl w:val="0"/>
-          <w:numId w:val="2"/>
-        </w:numPr>
-      </w:pPr>
-      <w:r>
-        <w:t xml:space="preserve">Tried More Complex CNNs. See Files 24 and 25, see 25 for </w:t>
-      </w:r>
-      <w:proofErr w:type="gramStart"/>
-      <w:r>
-        <w:t>results</w:t>
-      </w:r>
-      <w:proofErr w:type="gramEnd"/>
-    </w:p>
-    <w:p>
-      <w:pPr>
-        <w:pStyle w:val="ListParagraph"/>
-        <w:numPr>
-          <w:ilvl w:val="1"/>
-          <w:numId w:val="2"/>
-        </w:numPr>
-      </w:pPr>
-      <w:r>
-        <w:t>First, Tried more complex Convolution Layers. Still only 3 Convolution Layers, but increased the size of feature maps (channels) and increased kernel size of first layer (give reasons)</w:t>
-      </w:r>
-    </w:p>
-    <w:p>
-      <w:pPr>
-        <w:pStyle w:val="ListParagraph"/>
-        <w:numPr>
-          <w:ilvl w:val="1"/>
-          <w:numId w:val="2"/>
-        </w:numPr>
-      </w:pPr>
-      <w:r>
-        <w:t xml:space="preserve">Second, Tried more complex Classifier Layers. Increase to 4 layers and increased </w:t>
-      </w:r>
-      <w:proofErr w:type="gramStart"/>
-      <w:r>
-        <w:t>Neurons</w:t>
-      </w:r>
-      <w:proofErr w:type="gramEnd"/>
-    </w:p>
-    <w:p>
-      <w:pPr>
-        <w:pStyle w:val="ListParagraph"/>
-        <w:numPr>
-          <w:ilvl w:val="1"/>
-          <w:numId w:val="2"/>
-        </w:numPr>
-      </w:pPr>
-      <w:r>
-        <w:t>More Complex Convolution Layers gave better results, but more complex classifiers did not. Therefore, did not try combination of both, as training time has already significantly increased.</w:t>
-      </w:r>
-    </w:p>
-    <w:p>
-      <w:pPr>
-        <w:pStyle w:val="ListParagraph"/>
-        <w:numPr>
-          <w:ilvl w:val="1"/>
-          <w:numId w:val="2"/>
-        </w:numPr>
-      </w:pPr>
-      <w:r>
-        <w:t xml:space="preserve">Results: </w:t>
-      </w:r>
-      <w:proofErr w:type="spellStart"/>
-      <w:r>
-        <w:t>IsCancerous</w:t>
-      </w:r>
-      <w:proofErr w:type="spellEnd"/>
-    </w:p>
-    <w:p>
-      <w:pPr>
-        <w:pStyle w:val="ListParagraph"/>
-        <w:numPr>
-          <w:ilvl w:val="2"/>
-          <w:numId w:val="2"/>
-        </w:numPr>
-      </w:pPr>
-      <w:r>
-        <w:t>Training Accuracy: 0.</w:t>
-      </w:r>
-      <w:r>
-        <w:t>9</w:t>
-      </w:r>
-      <w:r>
-        <w:t>46</w:t>
-      </w:r>
-    </w:p>
-    <w:p>
-      <w:pPr>
-        <w:pStyle w:val="ListParagraph"/>
-        <w:numPr>
-          <w:ilvl w:val="2"/>
-          <w:numId w:val="2"/>
-        </w:numPr>
-      </w:pPr>
-      <w:r>
-        <w:t>Training F1 Score 0.</w:t>
-      </w:r>
-      <w:r>
-        <w:t>927</w:t>
-      </w:r>
-    </w:p>
-    <w:p>
-      <w:pPr>
-        <w:pStyle w:val="ListParagraph"/>
-        <w:numPr>
-          <w:ilvl w:val="2"/>
-          <w:numId w:val="2"/>
-        </w:numPr>
-      </w:pPr>
-      <w:r>
-        <w:t>Test Accuracy: 0.</w:t>
-      </w:r>
-      <w:r>
-        <w:t>886</w:t>
-      </w:r>
-    </w:p>
-    <w:p>
-      <w:pPr>
-        <w:pStyle w:val="ListParagraph"/>
-        <w:numPr>
-          <w:ilvl w:val="2"/>
-          <w:numId w:val="2"/>
-        </w:numPr>
-        <w:rPr>
-          <w:b/>
-          <w:bCs/>
-        </w:rPr>
-      </w:pPr>
-      <w:r>
-        <w:rPr>
-          <w:b/>
-          <w:bCs/>
-        </w:rPr>
-        <w:t>Test F1 Score 0.</w:t>
-      </w:r>
-      <w:r>
-        <w:rPr>
-          <w:b/>
-          <w:bCs/>
-        </w:rPr>
-        <w:t>909</w:t>
-      </w:r>
-    </w:p>
-    <w:p>
-      <w:pPr>
-        <w:pStyle w:val="ListParagraph"/>
-        <w:numPr>
-          <w:ilvl w:val="1"/>
-          <w:numId w:val="2"/>
-        </w:numPr>
-      </w:pPr>
-      <w:r>
-        <w:t xml:space="preserve">Results: </w:t>
-      </w:r>
-      <w:proofErr w:type="spellStart"/>
-      <w:r>
-        <w:t>CellType</w:t>
-      </w:r>
-      <w:proofErr w:type="spellEnd"/>
-    </w:p>
-    <w:p>
-      <w:pPr>
-        <w:pStyle w:val="ListParagraph"/>
-        <w:numPr>
-          <w:ilvl w:val="2"/>
-          <w:numId w:val="2"/>
-        </w:numPr>
-      </w:pPr>
-      <w:r>
-        <w:t>Training Accuracy: 0.</w:t>
-      </w:r>
-      <w:r>
-        <w:t>837</w:t>
-      </w:r>
-    </w:p>
-    <w:p>
-      <w:pPr>
-        <w:pStyle w:val="ListParagraph"/>
-        <w:numPr>
-          <w:ilvl w:val="2"/>
-          <w:numId w:val="2"/>
-        </w:numPr>
-        <w:rPr>
-          <w:b/>
-          <w:bCs/>
-        </w:rPr>
-      </w:pPr>
-      <w:r>
-        <w:rPr>
-          <w:b/>
-          <w:bCs/>
-        </w:rPr>
-        <w:t xml:space="preserve">Test Accuracy: </w:t>
-      </w:r>
-      <w:r>
-        <w:rPr>
-          <w:b/>
-          <w:bCs/>
-        </w:rPr>
-        <w:t>0.</w:t>
-      </w:r>
-      <w:r>
-        <w:rPr>
-          <w:b/>
-          <w:bCs/>
-        </w:rPr>
-        <w:t>793</w:t>
-      </w:r>
-    </w:p>
-    <w:p>
-      <w:pPr>
-        <w:pStyle w:val="ListParagraph"/>
-        <w:numPr>
-          <w:ilvl w:val="1"/>
-          <w:numId w:val="2"/>
-        </w:numPr>
-      </w:pPr>
-      <w:r>
-        <w:t xml:space="preserve">For Is Cancerous, the more convolutions gave better </w:t>
-      </w:r>
-      <w:proofErr w:type="gramStart"/>
-      <w:r>
-        <w:t>results</w:t>
-      </w:r>
-      <w:proofErr w:type="gramEnd"/>
-    </w:p>
-    <w:p>
-      <w:pPr>
-        <w:pStyle w:val="ListParagraph"/>
-        <w:numPr>
-          <w:ilvl w:val="1"/>
-          <w:numId w:val="2"/>
-        </w:numPr>
-      </w:pPr>
-      <w:r>
-        <w:t xml:space="preserve">For Cell Type, a slight reduction in Accuracy, so therefore not worth </w:t>
-      </w:r>
-      <w:proofErr w:type="gramStart"/>
-      <w:r>
-        <w:t>using</w:t>
-      </w:r>
-      <w:proofErr w:type="gramEnd"/>
-    </w:p>
-    <w:p>
-      <w:pPr>
-        <w:pStyle w:val="ListParagraph"/>
-        <w:numPr>
-          <w:ilvl w:val="0"/>
-          <w:numId w:val="2"/>
-        </w:numPr>
-      </w:pPr>
-      <w:r>
-        <w:t xml:space="preserve">Using Full Data </w:t>
-      </w:r>
-      <w:proofErr w:type="gramStart"/>
-      <w:r>
-        <w:t>For</w:t>
-      </w:r>
-      <w:proofErr w:type="gramEnd"/>
-      <w:r>
-        <w:t xml:space="preserve"> the Cancerous Model. The Extra data is labelled for Cancerous, so just added the data and trained. Training process is very slow</w:t>
-      </w:r>
-      <w:r>
-        <w:t>:</w:t>
-      </w:r>
-    </w:p>
-    <w:p>
-      <w:pPr>
-        <w:pStyle w:val="ListParagraph"/>
-        <w:numPr>
-          <w:ilvl w:val="1"/>
-          <w:numId w:val="2"/>
-        </w:numPr>
-      </w:pPr>
-      <w:r>
-        <w:t xml:space="preserve">Results: </w:t>
-      </w:r>
-      <w:proofErr w:type="spellStart"/>
-      <w:r>
-        <w:t>IsCancerous</w:t>
-      </w:r>
-      <w:proofErr w:type="spellEnd"/>
-    </w:p>
-    <w:p>
-      <w:pPr>
-        <w:pStyle w:val="ListParagraph"/>
-        <w:numPr>
-          <w:ilvl w:val="2"/>
-          <w:numId w:val="2"/>
-        </w:numPr>
-      </w:pPr>
-      <w:r>
-        <w:t>Training Accuracy: 0</w:t>
-      </w:r>
-      <w:r>
-        <w:t>.95</w:t>
-      </w:r>
-      <w:r>
-        <w:t>6</w:t>
-      </w:r>
-    </w:p>
-    <w:p>
-      <w:pPr>
-        <w:pStyle w:val="ListParagraph"/>
-        <w:numPr>
-          <w:ilvl w:val="2"/>
-          <w:numId w:val="2"/>
-        </w:numPr>
-      </w:pPr>
-      <w:r>
-        <w:t>Training F1 Score 0.92</w:t>
-      </w:r>
-      <w:r>
-        <w:t>6</w:t>
-      </w:r>
-    </w:p>
-    <w:p>
-      <w:pPr>
-        <w:pStyle w:val="ListParagraph"/>
-        <w:numPr>
-          <w:ilvl w:val="2"/>
-          <w:numId w:val="2"/>
-        </w:numPr>
-      </w:pPr>
-      <w:r>
+      <w:r>
+        <w:t xml:space="preserve"> and F1 Score for Evaluation</w:t>
+      </w:r>
+    </w:p>
+    <w:p>
+      <w:r>
+        <w:rPr>
+          <w:noProof/>
+        </w:rPr>
+        <w:drawing>
+          <wp:inline distT="0" distB="0" distL="0" distR="0" wp14:anchorId="5E448870" wp14:editId="063308BB">
+            <wp:extent cx="3254022" cy="1813717"/>
+            <wp:effectExtent l="0" t="0" r="3810" b="0"/>
+            <wp:docPr id="168965964" name="Picture 1"/>
+            <wp:cNvGraphicFramePr>
+              <a:graphicFrameLocks xmlns:a="http://schemas.openxmlformats.org/drawingml/2006/main" noChangeAspect="1"/>
+            </wp:cNvGraphicFramePr>
+            <a:graphic xmlns:a="http://schemas.openxmlformats.org/drawingml/2006/main">
+              <a:graphicData uri="http://schemas.openxmlformats.org/drawingml/2006/picture">
+                <pic:pic xmlns:pic="http://schemas.openxmlformats.org/drawingml/2006/picture">
+                  <pic:nvPicPr>
+                    <pic:cNvPr id="168965964" name=""/>
+                    <pic:cNvPicPr/>
+                  </pic:nvPicPr>
+                  <pic:blipFill>
+                    <a:blip r:embed="rId8"/>
+                    <a:stretch>
+                      <a:fillRect/>
+                    </a:stretch>
+                  </pic:blipFill>
+                  <pic:spPr>
+                    <a:xfrm>
+                      <a:off x="0" y="0"/>
+                      <a:ext cx="3254022" cy="1813717"/>
+                    </a:xfrm>
+                    <a:prstGeom prst="rect">
+                      <a:avLst/>
+                    </a:prstGeom>
+                  </pic:spPr>
+                </pic:pic>
+              </a:graphicData>
+            </a:graphic>
+          </wp:inline>
+        </w:drawing>
+      </w:r>
+    </w:p>
+    <w:p>
+      <w:r>
+        <w:rPr>
+          <w:noProof/>
+        </w:rPr>
         <w:lastRenderedPageBreak/>
-        <w:t>Test Accuracy: 0.</w:t>
-      </w:r>
-      <w:r>
-        <w:t>8</w:t>
-      </w:r>
-      <w:r>
-        <w:t>49</w:t>
-      </w:r>
-    </w:p>
-    <w:p>
-      <w:pPr>
-        <w:pStyle w:val="ListParagraph"/>
-        <w:numPr>
-          <w:ilvl w:val="2"/>
-          <w:numId w:val="2"/>
-        </w:numPr>
-        <w:rPr>
-          <w:b/>
-          <w:bCs/>
-        </w:rPr>
-      </w:pPr>
-      <w:r>
-        <w:rPr>
-          <w:b/>
-          <w:bCs/>
-        </w:rPr>
-        <w:t>Test F1 Score 0.</w:t>
-      </w:r>
-      <w:r>
-        <w:rPr>
-          <w:b/>
-          <w:bCs/>
-        </w:rPr>
-        <w:t>851</w:t>
-      </w:r>
-    </w:p>
-    <w:p>
-      <w:pPr>
-        <w:pStyle w:val="ListParagraph"/>
-        <w:numPr>
-          <w:ilvl w:val="1"/>
-          <w:numId w:val="2"/>
-        </w:numPr>
-      </w:pPr>
-      <w:r>
-        <w:t xml:space="preserve">Even though we added more data, the results are </w:t>
-      </w:r>
-      <w:proofErr w:type="gramStart"/>
-      <w:r>
-        <w:t>actually worse</w:t>
-      </w:r>
-      <w:proofErr w:type="gramEnd"/>
-      <w:r>
-        <w:t xml:space="preserve"> than before. Overcomplicated data? Or Overfitting?</w:t>
-      </w:r>
-    </w:p>
-    <w:p>
-      <w:pPr>
-        <w:pStyle w:val="ListParagraph"/>
-        <w:numPr>
-          <w:ilvl w:val="2"/>
-          <w:numId w:val="2"/>
-        </w:numPr>
-      </w:pPr>
-      <w:r>
-        <w:t xml:space="preserve">Try again with the simpler CNN </w:t>
-      </w:r>
-      <w:proofErr w:type="gramStart"/>
-      <w:r>
-        <w:t>model</w:t>
-      </w:r>
-      <w:proofErr w:type="gramEnd"/>
-    </w:p>
-    <w:p>
-      <w:pPr>
-        <w:pStyle w:val="ListParagraph"/>
-        <w:numPr>
-          <w:ilvl w:val="2"/>
-          <w:numId w:val="2"/>
-        </w:numPr>
-      </w:pPr>
-      <w:r>
-        <w:t>Also try with adding Dropout</w:t>
-      </w:r>
-    </w:p>
-    <w:p>
-      <w:pPr>
-        <w:pStyle w:val="ListParagraph"/>
-        <w:ind w:left="2160"/>
-      </w:pPr>
+        <w:drawing>
+          <wp:inline distT="0" distB="0" distL="0" distR="0" wp14:anchorId="191B5A67" wp14:editId="0DEF3527">
+            <wp:extent cx="6645910" cy="4702175"/>
+            <wp:effectExtent l="0" t="0" r="2540" b="3175"/>
+            <wp:docPr id="411266624" name="Picture 1"/>
+            <wp:cNvGraphicFramePr>
+              <a:graphicFrameLocks xmlns:a="http://schemas.openxmlformats.org/drawingml/2006/main" noChangeAspect="1"/>
+            </wp:cNvGraphicFramePr>
+            <a:graphic xmlns:a="http://schemas.openxmlformats.org/drawingml/2006/main">
+              <a:graphicData uri="http://schemas.openxmlformats.org/drawingml/2006/picture">
+                <pic:pic xmlns:pic="http://schemas.openxmlformats.org/drawingml/2006/picture">
+                  <pic:nvPicPr>
+                    <pic:cNvPr id="411266624" name=""/>
+                    <pic:cNvPicPr/>
+                  </pic:nvPicPr>
+                  <pic:blipFill>
+                    <a:blip r:embed="rId9"/>
+                    <a:stretch>
+                      <a:fillRect/>
+                    </a:stretch>
+                  </pic:blipFill>
+                  <pic:spPr>
+                    <a:xfrm>
+                      <a:off x="0" y="0"/>
+                      <a:ext cx="6645910" cy="4702175"/>
+                    </a:xfrm>
+                    <a:prstGeom prst="rect">
+                      <a:avLst/>
+                    </a:prstGeom>
+                  </pic:spPr>
+                </pic:pic>
+              </a:graphicData>
+            </a:graphic>
+          </wp:inline>
+        </w:drawing>
+      </w:r>
     </w:p>
     <w:sectPr>
       <w:pgSz w:w="11906" w:h="16838"/>
@@ -2109,6 +3097,231 @@
     </w:lvl>
   </w:abstractNum>
   <w:abstractNum w:abstractNumId="1" w15:restartNumberingAfterBreak="0">
+    <w:nsid w:val="3F12613D"/>
+    <w:multiLevelType w:val="hybridMultilevel"/>
+    <w:tmpl w:val="678498B8"/>
+    <w:lvl w:ilvl="0" w:tplc="3D847510">
+      <w:numFmt w:val="bullet"/>
+      <w:lvlText w:val="-"/>
+      <w:lvlJc w:val="left"/>
+      <w:pPr>
+        <w:ind w:left="720" w:hanging="360"/>
+      </w:pPr>
+      <w:rPr>
+        <w:rFonts w:ascii="Calibri Light" w:eastAsiaTheme="majorEastAsia" w:hAnsi="Calibri Light" w:cs="Calibri Light" w:hint="default"/>
+      </w:rPr>
+    </w:lvl>
+    <w:lvl w:ilvl="1" w:tplc="0C090003" w:tentative="1">
+      <w:start w:val="1"/>
+      <w:numFmt w:val="bullet"/>
+      <w:lvlText w:val="o"/>
+      <w:lvlJc w:val="left"/>
+      <w:pPr>
+        <w:ind w:left="1440" w:hanging="360"/>
+      </w:pPr>
+      <w:rPr>
+        <w:rFonts w:ascii="Courier New" w:hAnsi="Courier New" w:cs="Courier New" w:hint="default"/>
+      </w:rPr>
+    </w:lvl>
+    <w:lvl w:ilvl="2" w:tplc="0C090005" w:tentative="1">
+      <w:start w:val="1"/>
+      <w:numFmt w:val="bullet"/>
+      <w:lvlText w:val=""/>
+      <w:lvlJc w:val="left"/>
+      <w:pPr>
+        <w:ind w:left="2160" w:hanging="360"/>
+      </w:pPr>
+      <w:rPr>
+        <w:rFonts w:ascii="Wingdings" w:hAnsi="Wingdings" w:hint="default"/>
+      </w:rPr>
+    </w:lvl>
+    <w:lvl w:ilvl="3" w:tplc="0C090001" w:tentative="1">
+      <w:start w:val="1"/>
+      <w:numFmt w:val="bullet"/>
+      <w:lvlText w:val=""/>
+      <w:lvlJc w:val="left"/>
+      <w:pPr>
+        <w:ind w:left="2880" w:hanging="360"/>
+      </w:pPr>
+      <w:rPr>
+        <w:rFonts w:ascii="Symbol" w:hAnsi="Symbol" w:hint="default"/>
+      </w:rPr>
+    </w:lvl>
+    <w:lvl w:ilvl="4" w:tplc="0C090003" w:tentative="1">
+      <w:start w:val="1"/>
+      <w:numFmt w:val="bullet"/>
+      <w:lvlText w:val="o"/>
+      <w:lvlJc w:val="left"/>
+      <w:pPr>
+        <w:ind w:left="3600" w:hanging="360"/>
+      </w:pPr>
+      <w:rPr>
+        <w:rFonts w:ascii="Courier New" w:hAnsi="Courier New" w:cs="Courier New" w:hint="default"/>
+      </w:rPr>
+    </w:lvl>
+    <w:lvl w:ilvl="5" w:tplc="0C090005" w:tentative="1">
+      <w:start w:val="1"/>
+      <w:numFmt w:val="bullet"/>
+      <w:lvlText w:val=""/>
+      <w:lvlJc w:val="left"/>
+      <w:pPr>
+        <w:ind w:left="4320" w:hanging="360"/>
+      </w:pPr>
+      <w:rPr>
+        <w:rFonts w:ascii="Wingdings" w:hAnsi="Wingdings" w:hint="default"/>
+      </w:rPr>
+    </w:lvl>
+    <w:lvl w:ilvl="6" w:tplc="0C090001" w:tentative="1">
+      <w:start w:val="1"/>
+      <w:numFmt w:val="bullet"/>
+      <w:lvlText w:val=""/>
+      <w:lvlJc w:val="left"/>
+      <w:pPr>
+        <w:ind w:left="5040" w:hanging="360"/>
+      </w:pPr>
+      <w:rPr>
+        <w:rFonts w:ascii="Symbol" w:hAnsi="Symbol" w:hint="default"/>
+      </w:rPr>
+    </w:lvl>
+    <w:lvl w:ilvl="7" w:tplc="0C090003" w:tentative="1">
+      <w:start w:val="1"/>
+      <w:numFmt w:val="bullet"/>
+      <w:lvlText w:val="o"/>
+      <w:lvlJc w:val="left"/>
+      <w:pPr>
+        <w:ind w:left="5760" w:hanging="360"/>
+      </w:pPr>
+      <w:rPr>
+        <w:rFonts w:ascii="Courier New" w:hAnsi="Courier New" w:cs="Courier New" w:hint="default"/>
+      </w:rPr>
+    </w:lvl>
+    <w:lvl w:ilvl="8" w:tplc="0C090005" w:tentative="1">
+      <w:start w:val="1"/>
+      <w:numFmt w:val="bullet"/>
+      <w:lvlText w:val=""/>
+      <w:lvlJc w:val="left"/>
+      <w:pPr>
+        <w:ind w:left="6480" w:hanging="360"/>
+      </w:pPr>
+      <w:rPr>
+        <w:rFonts w:ascii="Wingdings" w:hAnsi="Wingdings" w:hint="default"/>
+      </w:rPr>
+    </w:lvl>
+  </w:abstractNum>
+  <w:abstractNum w:abstractNumId="2" w15:restartNumberingAfterBreak="0">
+    <w:nsid w:val="6209362B"/>
+    <w:multiLevelType w:val="hybridMultilevel"/>
+    <w:tmpl w:val="DBCA6F44"/>
+    <w:lvl w:ilvl="0" w:tplc="0C090001">
+      <w:start w:val="1"/>
+      <w:numFmt w:val="bullet"/>
+      <w:lvlText w:val=""/>
+      <w:lvlJc w:val="left"/>
+      <w:pPr>
+        <w:ind w:left="720" w:hanging="360"/>
+      </w:pPr>
+      <w:rPr>
+        <w:rFonts w:ascii="Symbol" w:hAnsi="Symbol" w:hint="default"/>
+      </w:rPr>
+    </w:lvl>
+    <w:lvl w:ilvl="1" w:tplc="0C090003" w:tentative="1">
+      <w:start w:val="1"/>
+      <w:numFmt w:val="bullet"/>
+      <w:lvlText w:val="o"/>
+      <w:lvlJc w:val="left"/>
+      <w:pPr>
+        <w:ind w:left="1440" w:hanging="360"/>
+      </w:pPr>
+      <w:rPr>
+        <w:rFonts w:ascii="Courier New" w:hAnsi="Courier New" w:cs="Courier New" w:hint="default"/>
+      </w:rPr>
+    </w:lvl>
+    <w:lvl w:ilvl="2" w:tplc="0C090005" w:tentative="1">
+      <w:start w:val="1"/>
+      <w:numFmt w:val="bullet"/>
+      <w:lvlText w:val=""/>
+      <w:lvlJc w:val="left"/>
+      <w:pPr>
+        <w:ind w:left="2160" w:hanging="360"/>
+      </w:pPr>
+      <w:rPr>
+        <w:rFonts w:ascii="Wingdings" w:hAnsi="Wingdings" w:hint="default"/>
+      </w:rPr>
+    </w:lvl>
+    <w:lvl w:ilvl="3" w:tplc="0C090001" w:tentative="1">
+      <w:start w:val="1"/>
+      <w:numFmt w:val="bullet"/>
+      <w:lvlText w:val=""/>
+      <w:lvlJc w:val="left"/>
+      <w:pPr>
+        <w:ind w:left="2880" w:hanging="360"/>
+      </w:pPr>
+      <w:rPr>
+        <w:rFonts w:ascii="Symbol" w:hAnsi="Symbol" w:hint="default"/>
+      </w:rPr>
+    </w:lvl>
+    <w:lvl w:ilvl="4" w:tplc="0C090003" w:tentative="1">
+      <w:start w:val="1"/>
+      <w:numFmt w:val="bullet"/>
+      <w:lvlText w:val="o"/>
+      <w:lvlJc w:val="left"/>
+      <w:pPr>
+        <w:ind w:left="3600" w:hanging="360"/>
+      </w:pPr>
+      <w:rPr>
+        <w:rFonts w:ascii="Courier New" w:hAnsi="Courier New" w:cs="Courier New" w:hint="default"/>
+      </w:rPr>
+    </w:lvl>
+    <w:lvl w:ilvl="5" w:tplc="0C090005" w:tentative="1">
+      <w:start w:val="1"/>
+      <w:numFmt w:val="bullet"/>
+      <w:lvlText w:val=""/>
+      <w:lvlJc w:val="left"/>
+      <w:pPr>
+        <w:ind w:left="4320" w:hanging="360"/>
+      </w:pPr>
+      <w:rPr>
+        <w:rFonts w:ascii="Wingdings" w:hAnsi="Wingdings" w:hint="default"/>
+      </w:rPr>
+    </w:lvl>
+    <w:lvl w:ilvl="6" w:tplc="0C090001" w:tentative="1">
+      <w:start w:val="1"/>
+      <w:numFmt w:val="bullet"/>
+      <w:lvlText w:val=""/>
+      <w:lvlJc w:val="left"/>
+      <w:pPr>
+        <w:ind w:left="5040" w:hanging="360"/>
+      </w:pPr>
+      <w:rPr>
+        <w:rFonts w:ascii="Symbol" w:hAnsi="Symbol" w:hint="default"/>
+      </w:rPr>
+    </w:lvl>
+    <w:lvl w:ilvl="7" w:tplc="0C090003" w:tentative="1">
+      <w:start w:val="1"/>
+      <w:numFmt w:val="bullet"/>
+      <w:lvlText w:val="o"/>
+      <w:lvlJc w:val="left"/>
+      <w:pPr>
+        <w:ind w:left="5760" w:hanging="360"/>
+      </w:pPr>
+      <w:rPr>
+        <w:rFonts w:ascii="Courier New" w:hAnsi="Courier New" w:cs="Courier New" w:hint="default"/>
+      </w:rPr>
+    </w:lvl>
+    <w:lvl w:ilvl="8" w:tplc="0C090005" w:tentative="1">
+      <w:start w:val="1"/>
+      <w:numFmt w:val="bullet"/>
+      <w:lvlText w:val=""/>
+      <w:lvlJc w:val="left"/>
+      <w:pPr>
+        <w:ind w:left="6480" w:hanging="360"/>
+      </w:pPr>
+      <w:rPr>
+        <w:rFonts w:ascii="Wingdings" w:hAnsi="Wingdings" w:hint="default"/>
+      </w:rPr>
+    </w:lvl>
+  </w:abstractNum>
+  <w:abstractNum w:abstractNumId="3" w15:restartNumberingAfterBreak="0">
     <w:nsid w:val="6F5552FE"/>
     <w:multiLevelType w:val="hybridMultilevel"/>
     <w:tmpl w:val="AA7868B6"/>
@@ -2224,7 +3437,13 @@
     <w:abstractNumId w:val="0"/>
   </w:num>
   <w:num w:numId="2" w16cid:durableId="84612630">
+    <w:abstractNumId w:val="3"/>
+  </w:num>
+  <w:num w:numId="3" w16cid:durableId="185144057">
     <w:abstractNumId w:val="1"/>
+  </w:num>
+  <w:num w:numId="4" w16cid:durableId="1079912781">
+    <w:abstractNumId w:val="2"/>
   </w:num>
 </w:numbering>
 </file>

</xml_diff>